<commit_message>
Update web - still need to do the CV, add 2024 things
</commit_message>
<xml_diff>
--- a/files/CV_Justin_Post.docx
+++ b/files/CV_Justin_Post.docx
@@ -437,7 +437,7 @@
           </mc:Choice>
           <mc:Fallback>
             <w:pict>
-              <v:shapetype w14:anchorId="2861703A" id="_x0000_t32" coordsize="21600,21600" o:spt="32" o:oned="t" path="m,l21600,21600e" filled="f">
+              <v:shapetype w14:anchorId="5A1AE165" id="_x0000_t32" coordsize="21600,21600" o:spt="32" o:oned="t" path="m,l21600,21600e" filled="f">
                 <v:path arrowok="t" fillok="f" o:connecttype="none"/>
                 <o:lock v:ext="edit" shapetype="t"/>
               </v:shapetype>
@@ -1012,7 +1012,7 @@
           </mc:Choice>
           <mc:Fallback>
             <w:pict>
-              <v:shape w14:anchorId="1D614293" id="AutoShape 3" o:spid="_x0000_s1026" type="#_x0000_t32" style="position:absolute;margin-left:-.85pt;margin-top:6.4pt;width:466.35pt;height:0;z-index:251652608;visibility:visible;mso-wrap-style:square;mso-width-percent:0;mso-height-percent:0;mso-wrap-distance-left:9pt;mso-wrap-distance-top:0;mso-wrap-distance-right:9pt;mso-wrap-distance-bottom:0;mso-position-horizontal:absolute;mso-position-horizontal-relative:text;mso-position-vertical:absolute;mso-position-vertical-relative:text;mso-width-percent:0;mso-height-percent:0;mso-width-relative:page;mso-height-relative:page" o:gfxdata="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" strokecolor="#4579b8 [3044]"/>
+              <v:shape w14:anchorId="0CCBE0E4" id="AutoShape 3" o:spid="_x0000_s1026" type="#_x0000_t32" style="position:absolute;margin-left:-.85pt;margin-top:6.4pt;width:466.35pt;height:0;z-index:251652608;visibility:visible;mso-wrap-style:square;mso-width-percent:0;mso-height-percent:0;mso-wrap-distance-left:9pt;mso-wrap-distance-top:0;mso-wrap-distance-right:9pt;mso-wrap-distance-bottom:0;mso-position-horizontal:absolute;mso-position-horizontal-relative:text;mso-position-vertical:absolute;mso-position-vertical-relative:text;mso-width-percent:0;mso-height-percent:0;mso-width-relative:page;mso-height-relative:page" o:gfxdata="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" strokecolor="#4579b8 [3044]"/>
             </w:pict>
           </mc:Fallback>
         </mc:AlternateContent>
@@ -1095,7 +1095,7 @@
           </mc:Choice>
           <mc:Fallback>
             <w:pict>
-              <v:line w14:anchorId="434DC9B1" id="Straight Connector 7" o:spid="_x0000_s1026" style="position:absolute;flip:x;z-index:251656704;visibility:visible;mso-wrap-style:square;mso-width-percent:0;mso-height-percent:0;mso-wrap-distance-left:9pt;mso-wrap-distance-top:0;mso-wrap-distance-right:9pt;mso-wrap-distance-bottom:0;mso-position-horizontal:absolute;mso-position-horizontal-relative:text;mso-position-vertical:absolute;mso-position-vertical-relative:text;mso-width-percent:0;mso-height-percent:0;mso-width-relative:margin;mso-height-relative:margin" from="98.25pt,.55pt" to="98.25pt,265.3pt" o:gfxdata="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" strokecolor="#4579b8 [3044]"/>
+              <v:line w14:anchorId="75673752" id="Straight Connector 7" o:spid="_x0000_s1026" style="position:absolute;flip:x;z-index:251656704;visibility:visible;mso-wrap-style:square;mso-width-percent:0;mso-height-percent:0;mso-wrap-distance-left:9pt;mso-wrap-distance-top:0;mso-wrap-distance-right:9pt;mso-wrap-distance-bottom:0;mso-position-horizontal:absolute;mso-position-horizontal-relative:text;mso-position-vertical:absolute;mso-position-vertical-relative:text;mso-width-percent:0;mso-height-percent:0;mso-width-relative:margin;mso-height-relative:margin" from="98.25pt,.55pt" to="98.25pt,265.3pt" o:gfxdata="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" strokecolor="#4579b8 [3044]"/>
             </w:pict>
           </mc:Fallback>
         </mc:AlternateContent>
@@ -1729,7 +1729,7 @@
         <mc:AlternateContent>
           <mc:Choice Requires="wps">
             <w:drawing>
-              <wp:anchor distT="0" distB="0" distL="114300" distR="114300" simplePos="0" relativeHeight="251660800" behindDoc="0" locked="0" layoutInCell="1" allowOverlap="1" wp14:anchorId="548CDED9" wp14:editId="3B4E16CE">
+              <wp:anchor distT="0" distB="0" distL="114300" distR="114300" simplePos="0" relativeHeight="251661824" behindDoc="0" locked="0" layoutInCell="1" allowOverlap="1" wp14:anchorId="548CDED9" wp14:editId="3B4E16CE">
                 <wp:simplePos x="0" y="0"/>
                 <wp:positionH relativeFrom="column">
                   <wp:posOffset>-9525</wp:posOffset>
@@ -1793,7 +1793,7 @@
           </mc:Choice>
           <mc:Fallback>
             <w:pict>
-              <v:shape w14:anchorId="37A22E45" id="AutoShape 13" o:spid="_x0000_s1026" type="#_x0000_t32" style="position:absolute;margin-left:-.75pt;margin-top:2.7pt;width:466.35pt;height:0;z-index:251660800;visibility:visible;mso-wrap-style:square;mso-width-percent:0;mso-height-percent:0;mso-wrap-distance-left:9pt;mso-wrap-distance-top:0;mso-wrap-distance-right:9pt;mso-wrap-distance-bottom:0;mso-position-horizontal:absolute;mso-position-horizontal-relative:text;mso-position-vertical:absolute;mso-position-vertical-relative:text;mso-width-percent:0;mso-height-percent:0;mso-width-relative:page;mso-height-relative:page" o:gfxdata="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" strokecolor="#4579b8 [3044]"/>
+              <v:shape w14:anchorId="791ECC58" id="AutoShape 13" o:spid="_x0000_s1026" type="#_x0000_t32" style="position:absolute;margin-left:-.75pt;margin-top:2.7pt;width:466.35pt;height:0;z-index:251661824;visibility:visible;mso-wrap-style:square;mso-width-percent:0;mso-height-percent:0;mso-wrap-distance-left:9pt;mso-wrap-distance-top:0;mso-wrap-distance-right:9pt;mso-wrap-distance-bottom:0;mso-position-horizontal:absolute;mso-position-horizontal-relative:text;mso-position-vertical:absolute;mso-position-vertical-relative:text;mso-width-percent:0;mso-height-percent:0;mso-width-relative:page;mso-height-relative:page" o:gfxdata="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" strokecolor="#4579b8 [3044]"/>
             </w:pict>
           </mc:Fallback>
         </mc:AlternateContent>
@@ -1810,6 +1810,7 @@
           <w:szCs w:val="24"/>
         </w:rPr>
       </w:pPr>
+      <w:bookmarkStart w:id="0" w:name="_Hlk141712641"/>
       <w:r>
         <w:rPr>
           <w:rFonts w:cstheme="minorHAnsi"/>
@@ -3127,6 +3128,7 @@
         <w:t>Development and updating of course materials</w:t>
       </w:r>
     </w:p>
+    <w:bookmarkEnd w:id="0"/>
     <w:p>
       <w:pPr>
         <w:tabs>
@@ -3292,7 +3294,7 @@
         <mc:AlternateContent>
           <mc:Choice Requires="wps">
             <w:drawing>
-              <wp:anchor distT="0" distB="0" distL="114300" distR="114300" simplePos="0" relativeHeight="251654656" behindDoc="0" locked="0" layoutInCell="1" allowOverlap="1" wp14:anchorId="3DCDACDC" wp14:editId="166D4D77">
+              <wp:anchor distT="0" distB="0" distL="114300" distR="114300" simplePos="0" relativeHeight="251653632" behindDoc="0" locked="0" layoutInCell="1" allowOverlap="1" wp14:anchorId="3DCDACDC" wp14:editId="166D4D77">
                 <wp:simplePos x="0" y="0"/>
                 <wp:positionH relativeFrom="column">
                   <wp:posOffset>-9525</wp:posOffset>
@@ -3356,7 +3358,7 @@
           </mc:Choice>
           <mc:Fallback>
             <w:pict>
-              <v:shape w14:anchorId="5DD9D1DE" id="AutoShape 13" o:spid="_x0000_s1026" type="#_x0000_t32" style="position:absolute;margin-left:-.75pt;margin-top:2.7pt;width:466.35pt;height:0;z-index:251654656;visibility:visible;mso-wrap-style:square;mso-width-percent:0;mso-height-percent:0;mso-wrap-distance-left:9pt;mso-wrap-distance-top:0;mso-wrap-distance-right:9pt;mso-wrap-distance-bottom:0;mso-position-horizontal:absolute;mso-position-horizontal-relative:text;mso-position-vertical:absolute;mso-position-vertical-relative:text;mso-width-percent:0;mso-height-percent:0;mso-width-relative:page;mso-height-relative:page" o:gfxdata="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" strokecolor="#4579b8 [3044]"/>
+              <v:shape w14:anchorId="435102A1" id="AutoShape 13" o:spid="_x0000_s1026" type="#_x0000_t32" style="position:absolute;margin-left:-.75pt;margin-top:2.7pt;width:466.35pt;height:0;z-index:251653632;visibility:visible;mso-wrap-style:square;mso-width-percent:0;mso-height-percent:0;mso-wrap-distance-left:9pt;mso-wrap-distance-top:0;mso-wrap-distance-right:9pt;mso-wrap-distance-bottom:0;mso-position-horizontal:absolute;mso-position-horizontal-relative:text;mso-position-vertical:absolute;mso-position-vertical-relative:text;mso-width-percent:0;mso-height-percent:0;mso-width-relative:page;mso-height-relative:page" o:gfxdata="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" strokecolor="#4579b8 [3044]"/>
             </w:pict>
           </mc:Fallback>
         </mc:AlternateContent>
@@ -4835,7 +4837,7 @@
         <mc:AlternateContent>
           <mc:Choice Requires="wps">
             <w:drawing>
-              <wp:anchor distT="0" distB="0" distL="114300" distR="114300" simplePos="0" relativeHeight="251661824" behindDoc="0" locked="0" layoutInCell="1" allowOverlap="1" wp14:anchorId="7A418407" wp14:editId="3E72EA6B">
+              <wp:anchor distT="0" distB="0" distL="114300" distR="114300" simplePos="0" relativeHeight="251662848" behindDoc="0" locked="0" layoutInCell="1" allowOverlap="1" wp14:anchorId="7A418407" wp14:editId="3E72EA6B">
                 <wp:simplePos x="0" y="0"/>
                 <wp:positionH relativeFrom="column">
                   <wp:posOffset>-9525</wp:posOffset>
@@ -4899,7 +4901,7 @@
           </mc:Choice>
           <mc:Fallback>
             <w:pict>
-              <v:shape w14:anchorId="28CB10B9" id="AutoShape 13" o:spid="_x0000_s1026" type="#_x0000_t32" style="position:absolute;margin-left:-.75pt;margin-top:2.7pt;width:466.35pt;height:0;z-index:251661824;visibility:visible;mso-wrap-style:square;mso-width-percent:0;mso-height-percent:0;mso-wrap-distance-left:9pt;mso-wrap-distance-top:0;mso-wrap-distance-right:9pt;mso-wrap-distance-bottom:0;mso-position-horizontal:absolute;mso-position-horizontal-relative:text;mso-position-vertical:absolute;mso-position-vertical-relative:text;mso-width-percent:0;mso-height-percent:0;mso-width-relative:page;mso-height-relative:page" o:gfxdata="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" strokecolor="#4579b8 [3044]"/>
+              <v:shape w14:anchorId="3E0B166E" id="AutoShape 13" o:spid="_x0000_s1026" type="#_x0000_t32" style="position:absolute;margin-left:-.75pt;margin-top:2.7pt;width:466.35pt;height:0;z-index:251662848;visibility:visible;mso-wrap-style:square;mso-width-percent:0;mso-height-percent:0;mso-wrap-distance-left:9pt;mso-wrap-distance-top:0;mso-wrap-distance-right:9pt;mso-wrap-distance-bottom:0;mso-position-horizontal:absolute;mso-position-horizontal-relative:text;mso-position-vertical:absolute;mso-position-vertical-relative:text;mso-width-percent:0;mso-height-percent:0;mso-width-relative:page;mso-height-relative:page" o:gfxdata="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" strokecolor="#4579b8 [3044]"/>
             </w:pict>
           </mc:Fallback>
         </mc:AlternateContent>
@@ -5467,7 +5469,7 @@
         <mc:AlternateContent>
           <mc:Choice Requires="wps">
             <w:drawing>
-              <wp:anchor distT="0" distB="0" distL="114300" distR="114300" simplePos="0" relativeHeight="251662848" behindDoc="0" locked="0" layoutInCell="1" allowOverlap="1" wp14:anchorId="5997D7AC" wp14:editId="3139C24B">
+              <wp:anchor distT="0" distB="0" distL="114300" distR="114300" simplePos="0" relativeHeight="251663872" behindDoc="0" locked="0" layoutInCell="1" allowOverlap="1" wp14:anchorId="5997D7AC" wp14:editId="3139C24B">
                 <wp:simplePos x="0" y="0"/>
                 <wp:positionH relativeFrom="column">
                   <wp:posOffset>-9525</wp:posOffset>
@@ -5531,7 +5533,7 @@
           </mc:Choice>
           <mc:Fallback>
             <w:pict>
-              <v:shape w14:anchorId="561497FA" id="AutoShape 13" o:spid="_x0000_s1026" type="#_x0000_t32" style="position:absolute;margin-left:-.75pt;margin-top:2.7pt;width:466.35pt;height:0;z-index:251662848;visibility:visible;mso-wrap-style:square;mso-width-percent:0;mso-height-percent:0;mso-wrap-distance-left:9pt;mso-wrap-distance-top:0;mso-wrap-distance-right:9pt;mso-wrap-distance-bottom:0;mso-position-horizontal:absolute;mso-position-horizontal-relative:text;mso-position-vertical:absolute;mso-position-vertical-relative:text;mso-width-percent:0;mso-height-percent:0;mso-width-relative:page;mso-height-relative:page" o:gfxdata="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" strokecolor="#4579b8 [3044]"/>
+              <v:shape w14:anchorId="3F5B4A8D" id="AutoShape 13" o:spid="_x0000_s1026" type="#_x0000_t32" style="position:absolute;margin-left:-.75pt;margin-top:2.7pt;width:466.35pt;height:0;z-index:251663872;visibility:visible;mso-wrap-style:square;mso-width-percent:0;mso-height-percent:0;mso-wrap-distance-left:9pt;mso-wrap-distance-top:0;mso-wrap-distance-right:9pt;mso-wrap-distance-bottom:0;mso-position-horizontal:absolute;mso-position-horizontal-relative:text;mso-position-vertical:absolute;mso-position-vertical-relative:text;mso-width-percent:0;mso-height-percent:0;mso-width-relative:page;mso-height-relative:page" o:gfxdata="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" strokecolor="#4579b8 [3044]"/>
             </w:pict>
           </mc:Fallback>
         </mc:AlternateContent>
@@ -5816,6 +5818,7 @@
           <w:szCs w:val="24"/>
         </w:rPr>
       </w:pPr>
+      <w:bookmarkStart w:id="1" w:name="_Hlk141708011"/>
       <w:proofErr w:type="spellStart"/>
       <w:r>
         <w:rPr>
@@ -5836,6 +5839,7 @@
         <w:t xml:space="preserve"> workshops</w:t>
       </w:r>
     </w:p>
+    <w:bookmarkStart w:id="2" w:name="_Hlk141710195"/>
     <w:p>
       <w:pPr>
         <w:pStyle w:val="ListParagraph"/>
@@ -5854,37 +5858,54 @@
           <w:szCs w:val="24"/>
         </w:rPr>
       </w:pPr>
-      <w:hyperlink r:id="rId11" w:history="1">
-        <w:r>
-          <w:rPr>
-            <w:rStyle w:val="Hyperlink"/>
-            <w:rFonts w:cstheme="minorHAnsi"/>
-            <w:sz w:val="24"/>
-            <w:szCs w:val="24"/>
-          </w:rPr>
-          <w:t xml:space="preserve">Using R Markdown &amp; the </w:t>
-        </w:r>
-        <w:proofErr w:type="spellStart"/>
-        <w:r>
-          <w:rPr>
-            <w:rStyle w:val="Hyperlink"/>
-            <w:rFonts w:cstheme="minorHAnsi"/>
-            <w:sz w:val="24"/>
-            <w:szCs w:val="24"/>
-          </w:rPr>
-          <w:t>Tidyverse</w:t>
-        </w:r>
-        <w:proofErr w:type="spellEnd"/>
-        <w:r>
-          <w:rPr>
-            <w:rStyle w:val="Hyperlink"/>
-            <w:rFonts w:cstheme="minorHAnsi"/>
-            <w:sz w:val="24"/>
-            <w:szCs w:val="24"/>
-          </w:rPr>
-          <w:t xml:space="preserve"> to Create Reproducible Research</w:t>
-        </w:r>
-      </w:hyperlink>
+      <w:r>
+        <w:fldChar w:fldCharType="begin"/>
+      </w:r>
+      <w:r>
+        <w:instrText xml:space="preserve"> HYPERLINK "https://jbpost2.github.io/R4Reproducibility/" </w:instrText>
+      </w:r>
+      <w:r>
+        <w:fldChar w:fldCharType="separate"/>
+      </w:r>
+      <w:r>
+        <w:rPr>
+          <w:rStyle w:val="Hyperlink"/>
+          <w:rFonts w:cstheme="minorHAnsi"/>
+          <w:sz w:val="24"/>
+          <w:szCs w:val="24"/>
+        </w:rPr>
+        <w:t xml:space="preserve">Using R Markdown &amp; the </w:t>
+      </w:r>
+      <w:proofErr w:type="spellStart"/>
+      <w:r>
+        <w:rPr>
+          <w:rStyle w:val="Hyperlink"/>
+          <w:rFonts w:cstheme="minorHAnsi"/>
+          <w:sz w:val="24"/>
+          <w:szCs w:val="24"/>
+        </w:rPr>
+        <w:t>Tidyverse</w:t>
+      </w:r>
+      <w:proofErr w:type="spellEnd"/>
+      <w:r>
+        <w:rPr>
+          <w:rStyle w:val="Hyperlink"/>
+          <w:rFonts w:cstheme="minorHAnsi"/>
+          <w:sz w:val="24"/>
+          <w:szCs w:val="24"/>
+        </w:rPr>
+        <w:t xml:space="preserve"> to Create Reproducible Research</w:t>
+      </w:r>
+      <w:r>
+        <w:rPr>
+          <w:rStyle w:val="Hyperlink"/>
+          <w:rFonts w:cstheme="minorHAnsi"/>
+          <w:sz w:val="24"/>
+          <w:szCs w:val="24"/>
+        </w:rPr>
+        <w:fldChar w:fldCharType="end"/>
+      </w:r>
+      <w:bookmarkEnd w:id="2"/>
       <w:r>
         <w:rPr>
           <w:rFonts w:cstheme="minorHAnsi"/>
@@ -5921,6 +5942,7 @@
         <w:t>Introduction to R (2018)</w:t>
       </w:r>
     </w:p>
+    <w:bookmarkEnd w:id="1"/>
     <w:p>
       <w:pPr>
         <w:tabs>
@@ -5969,9 +5991,28 @@
           <w:sz w:val="24"/>
           <w:szCs w:val="24"/>
         </w:rPr>
-        <w:t>2023 lectures: Six lectures about statistical modeling &amp; inference including multiple linear regression and logistic regression. Students applied ideas to an actuarial competition</w:t>
-      </w:r>
-    </w:p>
+        <w:t xml:space="preserve">2023 lectures: </w:t>
+      </w:r>
+      <w:bookmarkStart w:id="3" w:name="_Hlk141708340"/>
+      <w:r>
+        <w:rPr>
+          <w:rFonts w:cstheme="minorHAnsi"/>
+          <w:sz w:val="24"/>
+          <w:szCs w:val="24"/>
+        </w:rPr>
+        <w:t xml:space="preserve">Six lectures </w:t>
+      </w:r>
+      <w:bookmarkStart w:id="4" w:name="_Hlk141710430"/>
+      <w:r>
+        <w:rPr>
+          <w:rFonts w:cstheme="minorHAnsi"/>
+          <w:sz w:val="24"/>
+          <w:szCs w:val="24"/>
+        </w:rPr>
+        <w:t>about statistical modeling &amp; inference including multiple linear regression and logistic regression. Students applied ideas to an actuarial competition</w:t>
+      </w:r>
+    </w:p>
+    <w:bookmarkEnd w:id="4"/>
     <w:p>
       <w:pPr>
         <w:pStyle w:val="ListParagraph"/>
@@ -6023,6 +6064,7 @@
         <w:t>Students applied ideas to a Kaggle competition</w:t>
       </w:r>
     </w:p>
+    <w:bookmarkEnd w:id="3"/>
     <w:p>
       <w:pPr>
         <w:pStyle w:val="ListParagraph"/>
@@ -6112,7 +6154,7 @@
           <w:szCs w:val="24"/>
         </w:rPr>
       </w:pPr>
-      <w:hyperlink r:id="rId12" w:history="1">
+      <w:hyperlink r:id="rId11" w:history="1">
         <w:r>
           <w:rPr>
             <w:rStyle w:val="Hyperlink"/>
@@ -6149,6 +6191,7 @@
           <w:szCs w:val="24"/>
         </w:rPr>
       </w:pPr>
+      <w:bookmarkStart w:id="5" w:name="_Hlk141708273"/>
       <w:r>
         <w:rPr>
           <w:rFonts w:cstheme="minorHAnsi"/>
@@ -6192,6 +6235,7 @@
         <w:t>, 2017)</w:t>
       </w:r>
     </w:p>
+    <w:bookmarkEnd w:id="5"/>
     <w:p>
       <w:pPr>
         <w:tabs>
@@ -6526,7 +6570,7 @@
         <mc:AlternateContent>
           <mc:Choice Requires="wps">
             <w:drawing>
-              <wp:anchor distT="0" distB="0" distL="114300" distR="114300" simplePos="0" relativeHeight="251655680" behindDoc="0" locked="0" layoutInCell="1" allowOverlap="1" wp14:anchorId="0FDF84CD" wp14:editId="0CF65FE0">
+              <wp:anchor distT="0" distB="0" distL="114300" distR="114300" simplePos="0" relativeHeight="251654656" behindDoc="0" locked="0" layoutInCell="1" allowOverlap="1" wp14:anchorId="0FDF84CD" wp14:editId="0CF65FE0">
                 <wp:simplePos x="0" y="0"/>
                 <wp:positionH relativeFrom="column">
                   <wp:posOffset>-9525</wp:posOffset>
@@ -6590,7 +6634,7 @@
           </mc:Choice>
           <mc:Fallback>
             <w:pict>
-              <v:shape w14:anchorId="05DD5D75" id="AutoShape 13" o:spid="_x0000_s1026" type="#_x0000_t32" style="position:absolute;margin-left:-.75pt;margin-top:2.7pt;width:466.35pt;height:0;z-index:251655680;visibility:visible;mso-wrap-style:square;mso-width-percent:0;mso-height-percent:0;mso-wrap-distance-left:9pt;mso-wrap-distance-top:0;mso-wrap-distance-right:9pt;mso-wrap-distance-bottom:0;mso-position-horizontal:absolute;mso-position-horizontal-relative:text;mso-position-vertical:absolute;mso-position-vertical-relative:text;mso-width-percent:0;mso-height-percent:0;mso-width-relative:page;mso-height-relative:page" o:gfxdata="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" strokecolor="#4579b8 [3044]"/>
+              <v:shape w14:anchorId="38173075" id="AutoShape 13" o:spid="_x0000_s1026" type="#_x0000_t32" style="position:absolute;margin-left:-.75pt;margin-top:2.7pt;width:466.35pt;height:0;z-index:251654656;visibility:visible;mso-wrap-style:square;mso-width-percent:0;mso-height-percent:0;mso-wrap-distance-left:9pt;mso-wrap-distance-top:0;mso-wrap-distance-right:9pt;mso-wrap-distance-bottom:0;mso-position-horizontal:absolute;mso-position-horizontal-relative:text;mso-position-vertical:absolute;mso-position-vertical-relative:text;mso-width-percent:0;mso-height-percent:0;mso-width-relative:page;mso-height-relative:page" o:gfxdata="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" strokecolor="#4579b8 [3044]"/>
             </w:pict>
           </mc:Fallback>
         </mc:AlternateContent>
@@ -7033,16 +7077,16 @@
         <mc:AlternateContent>
           <mc:Choice Requires="wps">
             <w:drawing>
-              <wp:anchor distT="0" distB="0" distL="114300" distR="114300" simplePos="0" relativeHeight="251656192" behindDoc="0" locked="0" layoutInCell="1" allowOverlap="1" wp14:anchorId="62C8DF14" wp14:editId="1B82A39E">
+              <wp:anchor distT="0" distB="0" distL="114300" distR="114300" simplePos="0" relativeHeight="251655680" behindDoc="0" locked="0" layoutInCell="1" allowOverlap="1" wp14:anchorId="62C8DF14" wp14:editId="69176D98">
                 <wp:simplePos x="0" y="0"/>
                 <wp:positionH relativeFrom="column">
-                  <wp:posOffset>764382</wp:posOffset>
+                  <wp:posOffset>762000</wp:posOffset>
                 </wp:positionH>
                 <wp:positionV relativeFrom="paragraph">
-                  <wp:posOffset>75406</wp:posOffset>
+                  <wp:posOffset>73026</wp:posOffset>
                 </wp:positionV>
-                <wp:extent cx="0" cy="1893094"/>
-                <wp:effectExtent l="0" t="0" r="38100" b="31115"/>
+                <wp:extent cx="0" cy="1657350"/>
+                <wp:effectExtent l="0" t="0" r="38100" b="19050"/>
                 <wp:wrapNone/>
                 <wp:docPr id="13" name="Straight Connector 13"/>
                 <wp:cNvGraphicFramePr/>
@@ -7053,7 +7097,7 @@
                       <wps:spPr>
                         <a:xfrm>
                           <a:off x="0" y="0"/>
-                          <a:ext cx="0" cy="1893094"/>
+                          <a:ext cx="0" cy="1657350"/>
                         </a:xfrm>
                         <a:prstGeom prst="line">
                           <a:avLst/>
@@ -7088,7 +7132,7 @@
           </mc:Choice>
           <mc:Fallback>
             <w:pict>
-              <v:line w14:anchorId="1CC81985" id="Straight Connector 13" o:spid="_x0000_s1026" style="position:absolute;z-index:251656192;visibility:visible;mso-wrap-style:square;mso-width-percent:0;mso-height-percent:0;mso-wrap-distance-left:9pt;mso-wrap-distance-top:0;mso-wrap-distance-right:9pt;mso-wrap-distance-bottom:0;mso-position-horizontal:absolute;mso-position-horizontal-relative:text;mso-position-vertical:absolute;mso-position-vertical-relative:text;mso-width-percent:0;mso-height-percent:0;mso-width-relative:margin;mso-height-relative:margin" from="60.2pt,5.95pt" to="60.2pt,155pt" o:gfxdata="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" strokecolor="#4579b8 [3044]"/>
+              <v:line w14:anchorId="20C2E668" id="Straight Connector 13" o:spid="_x0000_s1026" style="position:absolute;z-index:251655680;visibility:visible;mso-wrap-style:square;mso-width-percent:0;mso-height-percent:0;mso-wrap-distance-left:9pt;mso-wrap-distance-top:0;mso-wrap-distance-right:9pt;mso-wrap-distance-bottom:0;mso-position-horizontal:absolute;mso-position-horizontal-relative:text;mso-position-vertical:absolute;mso-position-vertical-relative:text;mso-width-percent:0;mso-height-percent:0;mso-width-relative:margin;mso-height-relative:margin" from="60pt,5.75pt" to="60pt,136.25pt" o:gfxdata="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" strokecolor="#4579b8 [3044]"/>
             </w:pict>
           </mc:Fallback>
         </mc:AlternateContent>
@@ -7103,7 +7147,7 @@
         <mc:AlternateContent>
           <mc:Choice Requires="wps">
             <w:drawing>
-              <wp:anchor distT="0" distB="0" distL="114300" distR="114300" simplePos="0" relativeHeight="251660288" behindDoc="0" locked="0" layoutInCell="1" allowOverlap="1" wp14:anchorId="07EFA326" wp14:editId="0F5291B8">
+              <wp:anchor distT="0" distB="0" distL="114300" distR="114300" simplePos="0" relativeHeight="251660800" behindDoc="0" locked="0" layoutInCell="1" allowOverlap="1" wp14:anchorId="07EFA326" wp14:editId="0F5291B8">
                 <wp:simplePos x="0" y="0"/>
                 <wp:positionH relativeFrom="column">
                   <wp:posOffset>-10795</wp:posOffset>
@@ -7167,7 +7211,7 @@
           </mc:Choice>
           <mc:Fallback>
             <w:pict>
-              <v:shape w14:anchorId="287C0DF0" id="AutoShape 5" o:spid="_x0000_s1026" type="#_x0000_t32" style="position:absolute;margin-left:-.85pt;margin-top:5.75pt;width:466.35pt;height:0;z-index:251660288;visibility:visible;mso-wrap-style:square;mso-width-percent:0;mso-height-percent:0;mso-wrap-distance-left:9pt;mso-wrap-distance-top:0;mso-wrap-distance-right:9pt;mso-wrap-distance-bottom:0;mso-position-horizontal:absolute;mso-position-horizontal-relative:text;mso-position-vertical:absolute;mso-position-vertical-relative:text;mso-width-percent:0;mso-height-percent:0;mso-width-relative:page;mso-height-relative:page" o:gfxdata="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" strokecolor="#4579b8 [3044]"/>
+              <v:shape w14:anchorId="31810B57" id="AutoShape 5" o:spid="_x0000_s1026" type="#_x0000_t32" style="position:absolute;margin-left:-.85pt;margin-top:5.75pt;width:466.35pt;height:0;z-index:251660800;visibility:visible;mso-wrap-style:square;mso-width-percent:0;mso-height-percent:0;mso-wrap-distance-left:9pt;mso-wrap-distance-top:0;mso-wrap-distance-right:9pt;mso-wrap-distance-bottom:0;mso-position-horizontal:absolute;mso-position-horizontal-relative:text;mso-position-vertical:absolute;mso-position-vertical-relative:text;mso-width-percent:0;mso-height-percent:0;mso-width-relative:page;mso-height-relative:page" o:gfxdata="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" strokecolor="#4579b8 [3044]"/>
             </w:pict>
           </mc:Fallback>
         </mc:AlternateContent>
@@ -7216,6 +7260,125 @@
           <w:szCs w:val="24"/>
         </w:rPr>
         <w:tab/>
+      </w:r>
+      <w:r>
+        <w:rPr>
+          <w:rFonts w:cstheme="minorHAnsi"/>
+          <w:sz w:val="24"/>
+          <w:szCs w:val="24"/>
+        </w:rPr>
+        <w:t>Graduate School Outstanding Graduate Faculty Mentor Award</w:t>
+      </w:r>
+      <w:r>
+        <w:rPr>
+          <w:rFonts w:cstheme="minorHAnsi"/>
+          <w:sz w:val="24"/>
+          <w:szCs w:val="24"/>
+        </w:rPr>
+        <w:t xml:space="preserve"> Nominee</w:t>
+      </w:r>
+    </w:p>
+    <w:p>
+      <w:pPr>
+        <w:tabs>
+          <w:tab w:val="left" w:pos="553"/>
+        </w:tabs>
+        <w:spacing w:after="60" w:line="240" w:lineRule="auto"/>
+        <w:rPr>
+          <w:rFonts w:cstheme="minorHAnsi"/>
+          <w:sz w:val="24"/>
+          <w:szCs w:val="24"/>
+        </w:rPr>
+      </w:pPr>
+      <w:r>
+        <w:rPr>
+          <w:rFonts w:cstheme="minorHAnsi"/>
+          <w:sz w:val="24"/>
+          <w:szCs w:val="24"/>
+        </w:rPr>
+        <w:t>2023</w:t>
+      </w:r>
+      <w:r>
+        <w:rPr>
+          <w:rFonts w:cstheme="minorHAnsi"/>
+          <w:sz w:val="24"/>
+          <w:szCs w:val="24"/>
+        </w:rPr>
+        <w:tab/>
+      </w:r>
+      <w:r>
+        <w:rPr>
+          <w:rFonts w:cstheme="minorHAnsi"/>
+          <w:sz w:val="24"/>
+          <w:szCs w:val="24"/>
+        </w:rPr>
+        <w:tab/>
+      </w:r>
+      <w:r>
+        <w:rPr>
+          <w:rFonts w:cstheme="minorHAnsi"/>
+          <w:sz w:val="24"/>
+          <w:szCs w:val="24"/>
+        </w:rPr>
+        <w:tab/>
+        <w:t xml:space="preserve">Two “Thank an Advisor </w:t>
+      </w:r>
+      <w:proofErr w:type="spellStart"/>
+      <w:proofErr w:type="gramStart"/>
+      <w:r>
+        <w:rPr>
+          <w:rFonts w:cstheme="minorHAnsi"/>
+          <w:sz w:val="24"/>
+          <w:szCs w:val="24"/>
+        </w:rPr>
+        <w:t>Award”s</w:t>
+      </w:r>
+      <w:proofErr w:type="spellEnd"/>
+      <w:proofErr w:type="gramEnd"/>
+    </w:p>
+    <w:p>
+      <w:pPr>
+        <w:tabs>
+          <w:tab w:val="left" w:pos="553"/>
+        </w:tabs>
+        <w:spacing w:after="60" w:line="240" w:lineRule="auto"/>
+        <w:rPr>
+          <w:rFonts w:cstheme="minorHAnsi"/>
+          <w:sz w:val="24"/>
+          <w:szCs w:val="24"/>
+        </w:rPr>
+      </w:pPr>
+      <w:r>
+        <w:rPr>
+          <w:rFonts w:cstheme="minorHAnsi"/>
+          <w:sz w:val="24"/>
+          <w:szCs w:val="24"/>
+        </w:rPr>
+        <w:t>2023</w:t>
+      </w:r>
+      <w:r>
+        <w:rPr>
+          <w:rFonts w:cstheme="minorHAnsi"/>
+          <w:sz w:val="24"/>
+          <w:szCs w:val="24"/>
+        </w:rPr>
+        <w:tab/>
+      </w:r>
+      <w:r>
+        <w:rPr>
+          <w:rFonts w:cstheme="minorHAnsi"/>
+          <w:sz w:val="24"/>
+          <w:szCs w:val="24"/>
+        </w:rPr>
+        <w:tab/>
+      </w:r>
+      <w:r>
+        <w:rPr>
+          <w:rFonts w:cstheme="minorHAnsi"/>
+          <w:sz w:val="24"/>
+          <w:szCs w:val="24"/>
+        </w:rPr>
+        <w:tab/>
         <w:t>RED Inclusive Teaching Certification</w:t>
       </w:r>
     </w:p>
@@ -7413,20 +7576,19 @@
           <w:tab w:val="left" w:pos="553"/>
         </w:tabs>
         <w:spacing w:after="60" w:line="240" w:lineRule="auto"/>
-        <w:ind w:left="1440" w:hanging="1440"/>
-        <w:rPr>
-          <w:rFonts w:cstheme="minorHAnsi"/>
-          <w:sz w:val="24"/>
-          <w:szCs w:val="24"/>
-        </w:rPr>
-      </w:pPr>
-      <w:r>
-        <w:rPr>
-          <w:rFonts w:cstheme="minorHAnsi"/>
-          <w:sz w:val="24"/>
-          <w:szCs w:val="24"/>
-        </w:rPr>
-        <w:t xml:space="preserve">2021 </w:t>
+        <w:rPr>
+          <w:rFonts w:cstheme="minorHAnsi"/>
+          <w:sz w:val="24"/>
+          <w:szCs w:val="24"/>
+        </w:rPr>
+      </w:pPr>
+      <w:r>
+        <w:rPr>
+          <w:rFonts w:cstheme="minorHAnsi"/>
+          <w:sz w:val="24"/>
+          <w:szCs w:val="24"/>
+        </w:rPr>
+        <w:t>2022</w:t>
       </w:r>
       <w:r>
         <w:rPr>
@@ -7443,37 +7605,6 @@
           <w:szCs w:val="24"/>
         </w:rPr>
         <w:tab/>
-        <w:t>Gertrude Cox Gertrude Cox Award for Innovative Excellence in Teaching and Learning with Technology Nominee</w:t>
-      </w:r>
-      <w:r>
-        <w:rPr>
-          <w:rFonts w:cstheme="minorHAnsi"/>
-          <w:sz w:val="24"/>
-          <w:szCs w:val="24"/>
-        </w:rPr>
-        <w:t xml:space="preserve"> </w:t>
-      </w:r>
-    </w:p>
-    <w:p>
-      <w:pPr>
-        <w:tabs>
-          <w:tab w:val="left" w:pos="553"/>
-        </w:tabs>
-        <w:spacing w:after="60" w:line="240" w:lineRule="auto"/>
-        <w:ind w:left="1440" w:hanging="1440"/>
-        <w:rPr>
-          <w:rFonts w:cstheme="minorHAnsi"/>
-          <w:sz w:val="24"/>
-          <w:szCs w:val="24"/>
-        </w:rPr>
-      </w:pPr>
-      <w:r>
-        <w:rPr>
-          <w:rFonts w:cstheme="minorHAnsi"/>
-          <w:sz w:val="24"/>
-          <w:szCs w:val="24"/>
-        </w:rPr>
-        <w:t xml:space="preserve">2021 </w:t>
       </w:r>
       <w:r>
         <w:rPr>
@@ -7483,93 +7614,16 @@
         </w:rPr>
         <w:tab/>
       </w:r>
-      <w:r>
-        <w:rPr>
-          <w:rFonts w:cstheme="minorHAnsi"/>
-          <w:sz w:val="24"/>
-          <w:szCs w:val="24"/>
-        </w:rPr>
-        <w:tab/>
-        <w:t>Michael Dickey Outstanding Research Mentor Award Nominee</w:t>
-      </w:r>
-    </w:p>
-    <w:p>
-      <w:pPr>
-        <w:tabs>
-          <w:tab w:val="left" w:pos="553"/>
-        </w:tabs>
-        <w:spacing w:after="60" w:line="240" w:lineRule="auto"/>
-        <w:ind w:left="1440" w:hanging="1440"/>
-        <w:rPr>
-          <w:rFonts w:cstheme="minorHAnsi"/>
-          <w:sz w:val="24"/>
-          <w:szCs w:val="24"/>
-        </w:rPr>
-      </w:pPr>
-      <w:r>
-        <w:rPr>
-          <w:rFonts w:cstheme="minorHAnsi"/>
-          <w:sz w:val="24"/>
-          <w:szCs w:val="24"/>
-        </w:rPr>
-        <w:t>2013-20</w:t>
-      </w:r>
-      <w:r>
-        <w:rPr>
-          <w:rFonts w:cstheme="minorHAnsi"/>
-          <w:sz w:val="24"/>
-          <w:szCs w:val="24"/>
-        </w:rPr>
-        <w:t>21</w:t>
-      </w:r>
-      <w:r>
-        <w:rPr>
-          <w:rFonts w:cstheme="minorHAnsi"/>
-          <w:sz w:val="24"/>
-          <w:szCs w:val="24"/>
-        </w:rPr>
-        <w:tab/>
-      </w:r>
-      <w:r>
-        <w:rPr>
-          <w:rFonts w:cstheme="minorHAnsi"/>
-          <w:sz w:val="24"/>
-          <w:szCs w:val="24"/>
-        </w:rPr>
-        <w:t>Sixteen “T</w:t>
-      </w:r>
-      <w:r>
-        <w:rPr>
-          <w:rFonts w:cstheme="minorHAnsi"/>
-          <w:sz w:val="24"/>
-          <w:szCs w:val="24"/>
-        </w:rPr>
-        <w:t>hank a teacher</w:t>
-      </w:r>
-      <w:r>
-        <w:rPr>
-          <w:rFonts w:cstheme="minorHAnsi"/>
-          <w:sz w:val="24"/>
-          <w:szCs w:val="24"/>
-        </w:rPr>
-        <w:t>”</w:t>
-      </w:r>
-      <w:r>
-        <w:rPr>
-          <w:rFonts w:cstheme="minorHAnsi"/>
-          <w:sz w:val="24"/>
-          <w:szCs w:val="24"/>
-        </w:rPr>
-        <w:t xml:space="preserve"> award</w:t>
-      </w:r>
-      <w:r>
-        <w:rPr>
-          <w:rFonts w:cstheme="minorHAnsi"/>
-          <w:sz w:val="24"/>
-          <w:szCs w:val="24"/>
-        </w:rPr>
-        <w:t>s</w:t>
-      </w:r>
+      <w:bookmarkStart w:id="6" w:name="_Hlk141366802"/>
+      <w:r>
+        <w:rPr>
+          <w:rFonts w:cstheme="minorHAnsi"/>
+          <w:sz w:val="24"/>
+          <w:szCs w:val="24"/>
+        </w:rPr>
+        <w:t>Provost’s Award for Excellence in Teaching Nominee</w:t>
+      </w:r>
+      <w:bookmarkEnd w:id="6"/>
     </w:p>
     <w:p>
       <w:pPr>
@@ -7595,16 +7649,16 @@
         <mc:AlternateContent>
           <mc:Choice Requires="wps">
             <w:drawing>
-              <wp:anchor distT="0" distB="0" distL="114300" distR="114300" simplePos="0" relativeHeight="251658240" behindDoc="0" locked="0" layoutInCell="1" allowOverlap="1" wp14:anchorId="6DACFA10" wp14:editId="0E110B3A">
+              <wp:anchor distT="0" distB="0" distL="114300" distR="114300" simplePos="0" relativeHeight="251656192" behindDoc="0" locked="0" layoutInCell="1" allowOverlap="1" wp14:anchorId="6DACFA10" wp14:editId="7CA4CB1B">
                 <wp:simplePos x="0" y="0"/>
                 <wp:positionH relativeFrom="column">
                   <wp:posOffset>771525</wp:posOffset>
                 </wp:positionH>
                 <wp:positionV relativeFrom="paragraph">
-                  <wp:posOffset>7144</wp:posOffset>
+                  <wp:posOffset>76199</wp:posOffset>
                 </wp:positionV>
-                <wp:extent cx="35719" cy="4364831"/>
-                <wp:effectExtent l="0" t="0" r="21590" b="36195"/>
+                <wp:extent cx="0" cy="5172075"/>
+                <wp:effectExtent l="0" t="0" r="38100" b="28575"/>
                 <wp:wrapNone/>
                 <wp:docPr id="14" name="Straight Connector 14"/>
                 <wp:cNvGraphicFramePr/>
@@ -7615,7 +7669,7 @@
                       <wps:spPr>
                         <a:xfrm>
                           <a:off x="0" y="0"/>
-                          <a:ext cx="35719" cy="4364831"/>
+                          <a:ext cx="0" cy="5172075"/>
                         </a:xfrm>
                         <a:prstGeom prst="line">
                           <a:avLst/>
@@ -7650,7 +7704,7 @@
           </mc:Choice>
           <mc:Fallback>
             <w:pict>
-              <v:line w14:anchorId="5943477B" id="Straight Connector 14" o:spid="_x0000_s1026" style="position:absolute;z-index:251658240;visibility:visible;mso-wrap-style:square;mso-width-percent:0;mso-height-percent:0;mso-wrap-distance-left:9pt;mso-wrap-distance-top:0;mso-wrap-distance-right:9pt;mso-wrap-distance-bottom:0;mso-position-horizontal:absolute;mso-position-horizontal-relative:text;mso-position-vertical:absolute;mso-position-vertical-relative:text;mso-width-percent:0;mso-height-percent:0;mso-width-relative:margin;mso-height-relative:margin" from="60.75pt,.55pt" to="63.55pt,344.25pt" o:gfxdata="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" strokecolor="#4579b8 [3044]"/>
+              <v:line w14:anchorId="05224508" id="Straight Connector 14" o:spid="_x0000_s1026" style="position:absolute;z-index:251656192;visibility:visible;mso-wrap-style:square;mso-width-percent:0;mso-height-percent:0;mso-wrap-distance-left:9pt;mso-wrap-distance-top:0;mso-wrap-distance-right:9pt;mso-wrap-distance-bottom:0;mso-position-horizontal:absolute;mso-position-horizontal-relative:text;mso-position-vertical:absolute;mso-position-vertical-relative:text;mso-width-percent:0;mso-height-percent:0;mso-width-relative:margin;mso-height-relative:margin" from="60.75pt,6pt" to="60.75pt,413.25pt" o:gfxdata="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" strokecolor="#4579b8 [3044]"/>
             </w:pict>
           </mc:Fallback>
         </mc:AlternateContent>
@@ -7661,7 +7715,7 @@
           <w:sz w:val="24"/>
           <w:szCs w:val="24"/>
         </w:rPr>
-        <w:t>2019-2020</w:t>
+        <w:t xml:space="preserve">2021 </w:t>
       </w:r>
       <w:r>
         <w:rPr>
@@ -7677,7 +7731,8 @@
           <w:sz w:val="24"/>
           <w:szCs w:val="24"/>
         </w:rPr>
-        <w:t>D.D. Mason</w:t>
+        <w:tab/>
+        <w:t>Gertrude Cox Gertrude Cox Award for Innovative Excellence in Teaching and Learning with Technology Nominee</w:t>
       </w:r>
       <w:r>
         <w:rPr>
@@ -7686,62 +7741,6 @@
           <w:szCs w:val="24"/>
         </w:rPr>
         <w:t xml:space="preserve"> </w:t>
-      </w:r>
-      <w:r>
-        <w:rPr>
-          <w:rFonts w:cstheme="minorHAnsi"/>
-          <w:sz w:val="24"/>
-          <w:szCs w:val="24"/>
-        </w:rPr>
-        <w:t>Award</w:t>
-      </w:r>
-      <w:r>
-        <w:rPr>
-          <w:rFonts w:cstheme="minorHAnsi"/>
-          <w:sz w:val="24"/>
-          <w:szCs w:val="24"/>
-        </w:rPr>
-        <w:t xml:space="preserve"> </w:t>
-      </w:r>
-      <w:r>
-        <w:rPr>
-          <w:rFonts w:cstheme="minorHAnsi"/>
-          <w:sz w:val="24"/>
-          <w:szCs w:val="24"/>
-        </w:rPr>
-        <w:t>(D</w:t>
-      </w:r>
-      <w:r>
-        <w:rPr>
-          <w:rFonts w:cstheme="minorHAnsi"/>
-          <w:sz w:val="24"/>
-          <w:szCs w:val="24"/>
-        </w:rPr>
-        <w:t xml:space="preserve">istinction to the </w:t>
-      </w:r>
-      <w:r>
-        <w:rPr>
-          <w:rFonts w:cstheme="minorHAnsi"/>
-          <w:sz w:val="24"/>
-          <w:szCs w:val="24"/>
-        </w:rPr>
-        <w:t xml:space="preserve">statistics </w:t>
-      </w:r>
-      <w:r>
-        <w:rPr>
-          <w:rFonts w:cstheme="minorHAnsi"/>
-          <w:sz w:val="24"/>
-          <w:szCs w:val="24"/>
-        </w:rPr>
-        <w:t>department through teaching, research, or service</w:t>
-      </w:r>
-      <w:r>
-        <w:rPr>
-          <w:rFonts w:cstheme="minorHAnsi"/>
-          <w:sz w:val="24"/>
-          <w:szCs w:val="24"/>
-        </w:rPr>
-        <w:t>)</w:t>
       </w:r>
     </w:p>
     <w:p>
@@ -7763,7 +7762,7 @@
           <w:sz w:val="24"/>
           <w:szCs w:val="24"/>
         </w:rPr>
-        <w:t>2020</w:t>
+        <w:t xml:space="preserve">2021 </w:t>
       </w:r>
       <w:r>
         <w:rPr>
@@ -7780,23 +7779,7 @@
           <w:szCs w:val="24"/>
         </w:rPr>
         <w:tab/>
-        <w:t>ST 513/514 course redesign (</w:t>
-      </w:r>
-      <w:r>
-        <w:rPr>
-          <w:rFonts w:cstheme="minorHAnsi"/>
-          <w:sz w:val="24"/>
-          <w:szCs w:val="24"/>
-        </w:rPr>
-        <w:t>Statistics Department</w:t>
-      </w:r>
-      <w:r>
-        <w:rPr>
-          <w:rFonts w:cstheme="minorHAnsi"/>
-          <w:sz w:val="24"/>
-          <w:szCs w:val="24"/>
-        </w:rPr>
-        <w:t xml:space="preserve"> $10,000)</w:t>
+        <w:t>Michael Dickey Outstanding Research Mentor Award Nominee</w:t>
       </w:r>
     </w:p>
     <w:p>
@@ -7818,6 +7801,250 @@
           <w:sz w:val="24"/>
           <w:szCs w:val="24"/>
         </w:rPr>
+        <w:t>2013-20</w:t>
+      </w:r>
+      <w:r>
+        <w:rPr>
+          <w:rFonts w:cstheme="minorHAnsi"/>
+          <w:sz w:val="24"/>
+          <w:szCs w:val="24"/>
+        </w:rPr>
+        <w:t>21</w:t>
+      </w:r>
+      <w:r>
+        <w:rPr>
+          <w:rFonts w:cstheme="minorHAnsi"/>
+          <w:sz w:val="24"/>
+          <w:szCs w:val="24"/>
+        </w:rPr>
+        <w:tab/>
+      </w:r>
+      <w:r>
+        <w:rPr>
+          <w:rFonts w:cstheme="minorHAnsi"/>
+          <w:sz w:val="24"/>
+          <w:szCs w:val="24"/>
+        </w:rPr>
+        <w:t>Sixteen “T</w:t>
+      </w:r>
+      <w:r>
+        <w:rPr>
+          <w:rFonts w:cstheme="minorHAnsi"/>
+          <w:sz w:val="24"/>
+          <w:szCs w:val="24"/>
+        </w:rPr>
+        <w:t>hank a teacher</w:t>
+      </w:r>
+      <w:r>
+        <w:rPr>
+          <w:rFonts w:cstheme="minorHAnsi"/>
+          <w:sz w:val="24"/>
+          <w:szCs w:val="24"/>
+        </w:rPr>
+        <w:t>”</w:t>
+      </w:r>
+      <w:r>
+        <w:rPr>
+          <w:rFonts w:cstheme="minorHAnsi"/>
+          <w:sz w:val="24"/>
+          <w:szCs w:val="24"/>
+        </w:rPr>
+        <w:t xml:space="preserve"> award</w:t>
+      </w:r>
+      <w:r>
+        <w:rPr>
+          <w:rFonts w:cstheme="minorHAnsi"/>
+          <w:sz w:val="24"/>
+          <w:szCs w:val="24"/>
+        </w:rPr>
+        <w:t>s</w:t>
+      </w:r>
+    </w:p>
+    <w:p>
+      <w:pPr>
+        <w:tabs>
+          <w:tab w:val="left" w:pos="553"/>
+        </w:tabs>
+        <w:spacing w:after="60" w:line="240" w:lineRule="auto"/>
+        <w:ind w:left="1440" w:hanging="1440"/>
+        <w:rPr>
+          <w:rFonts w:cstheme="minorHAnsi"/>
+          <w:sz w:val="24"/>
+          <w:szCs w:val="24"/>
+        </w:rPr>
+      </w:pPr>
+      <w:r>
+        <w:rPr>
+          <w:rFonts w:cstheme="minorHAnsi"/>
+          <w:sz w:val="24"/>
+          <w:szCs w:val="24"/>
+        </w:rPr>
+        <w:t>2019-2020</w:t>
+      </w:r>
+      <w:r>
+        <w:rPr>
+          <w:rFonts w:cstheme="minorHAnsi"/>
+          <w:sz w:val="24"/>
+          <w:szCs w:val="24"/>
+        </w:rPr>
+        <w:tab/>
+      </w:r>
+      <w:r>
+        <w:rPr>
+          <w:rFonts w:cstheme="minorHAnsi"/>
+          <w:sz w:val="24"/>
+          <w:szCs w:val="24"/>
+        </w:rPr>
+        <w:t>D.D. Mason</w:t>
+      </w:r>
+      <w:r>
+        <w:rPr>
+          <w:rFonts w:cstheme="minorHAnsi"/>
+          <w:sz w:val="24"/>
+          <w:szCs w:val="24"/>
+        </w:rPr>
+        <w:t xml:space="preserve"> </w:t>
+      </w:r>
+      <w:r>
+        <w:rPr>
+          <w:rFonts w:cstheme="minorHAnsi"/>
+          <w:sz w:val="24"/>
+          <w:szCs w:val="24"/>
+        </w:rPr>
+        <w:t>Award</w:t>
+      </w:r>
+      <w:r>
+        <w:rPr>
+          <w:rFonts w:cstheme="minorHAnsi"/>
+          <w:sz w:val="24"/>
+          <w:szCs w:val="24"/>
+        </w:rPr>
+        <w:t xml:space="preserve"> </w:t>
+      </w:r>
+      <w:r>
+        <w:rPr>
+          <w:rFonts w:cstheme="minorHAnsi"/>
+          <w:sz w:val="24"/>
+          <w:szCs w:val="24"/>
+        </w:rPr>
+        <w:t>(D</w:t>
+      </w:r>
+      <w:r>
+        <w:rPr>
+          <w:rFonts w:cstheme="minorHAnsi"/>
+          <w:sz w:val="24"/>
+          <w:szCs w:val="24"/>
+        </w:rPr>
+        <w:t xml:space="preserve">istinction to the </w:t>
+      </w:r>
+      <w:r>
+        <w:rPr>
+          <w:rFonts w:cstheme="minorHAnsi"/>
+          <w:sz w:val="24"/>
+          <w:szCs w:val="24"/>
+        </w:rPr>
+        <w:t xml:space="preserve">statistics </w:t>
+      </w:r>
+      <w:r>
+        <w:rPr>
+          <w:rFonts w:cstheme="minorHAnsi"/>
+          <w:sz w:val="24"/>
+          <w:szCs w:val="24"/>
+        </w:rPr>
+        <w:t>department through teaching, research, or service</w:t>
+      </w:r>
+      <w:r>
+        <w:rPr>
+          <w:rFonts w:cstheme="minorHAnsi"/>
+          <w:sz w:val="24"/>
+          <w:szCs w:val="24"/>
+        </w:rPr>
+        <w:t>)</w:t>
+      </w:r>
+    </w:p>
+    <w:p>
+      <w:pPr>
+        <w:tabs>
+          <w:tab w:val="left" w:pos="553"/>
+        </w:tabs>
+        <w:spacing w:after="60" w:line="240" w:lineRule="auto"/>
+        <w:ind w:left="1440" w:hanging="1440"/>
+        <w:rPr>
+          <w:rFonts w:cstheme="minorHAnsi"/>
+          <w:sz w:val="24"/>
+          <w:szCs w:val="24"/>
+        </w:rPr>
+      </w:pPr>
+      <w:r>
+        <w:rPr>
+          <w:rFonts w:cstheme="minorHAnsi"/>
+          <w:sz w:val="24"/>
+          <w:szCs w:val="24"/>
+        </w:rPr>
+        <w:t>2020</w:t>
+      </w:r>
+      <w:r>
+        <w:rPr>
+          <w:rFonts w:cstheme="minorHAnsi"/>
+          <w:sz w:val="24"/>
+          <w:szCs w:val="24"/>
+        </w:rPr>
+        <w:tab/>
+      </w:r>
+      <w:r>
+        <w:rPr>
+          <w:rFonts w:cstheme="minorHAnsi"/>
+          <w:sz w:val="24"/>
+          <w:szCs w:val="24"/>
+        </w:rPr>
+        <w:tab/>
+      </w:r>
+      <w:bookmarkStart w:id="7" w:name="_Hlk141706756"/>
+      <w:r>
+        <w:rPr>
+          <w:rFonts w:cstheme="minorHAnsi"/>
+          <w:sz w:val="24"/>
+          <w:szCs w:val="24"/>
+        </w:rPr>
+        <w:t>ST 513/514 course redesign (</w:t>
+      </w:r>
+      <w:r>
+        <w:rPr>
+          <w:rFonts w:cstheme="minorHAnsi"/>
+          <w:sz w:val="24"/>
+          <w:szCs w:val="24"/>
+        </w:rPr>
+        <w:t>Statistics Department</w:t>
+      </w:r>
+      <w:r>
+        <w:rPr>
+          <w:rFonts w:cstheme="minorHAnsi"/>
+          <w:sz w:val="24"/>
+          <w:szCs w:val="24"/>
+        </w:rPr>
+        <w:t xml:space="preserve"> $10,000)</w:t>
+      </w:r>
+      <w:bookmarkEnd w:id="7"/>
+    </w:p>
+    <w:p>
+      <w:pPr>
+        <w:tabs>
+          <w:tab w:val="left" w:pos="553"/>
+        </w:tabs>
+        <w:spacing w:after="60" w:line="240" w:lineRule="auto"/>
+        <w:ind w:left="1440" w:hanging="1440"/>
+        <w:rPr>
+          <w:rFonts w:cstheme="minorHAnsi"/>
+          <w:sz w:val="24"/>
+          <w:szCs w:val="24"/>
+        </w:rPr>
+      </w:pPr>
+      <w:r>
+        <w:rPr>
+          <w:rFonts w:cstheme="minorHAnsi"/>
+          <w:sz w:val="24"/>
+          <w:szCs w:val="24"/>
+        </w:rPr>
         <w:t xml:space="preserve">2020 </w:t>
       </w:r>
       <w:r>
@@ -8235,6 +8462,14 @@
           <w:szCs w:val="24"/>
         </w:rPr>
         <w:tab/>
+      </w:r>
+      <w:bookmarkStart w:id="8" w:name="_Hlk141706809"/>
+      <w:r>
+        <w:rPr>
+          <w:rFonts w:cstheme="minorHAnsi"/>
+          <w:sz w:val="24"/>
+          <w:szCs w:val="24"/>
+        </w:rPr>
         <w:t>Graduate student recruitment grant (</w:t>
       </w:r>
       <w:r>
@@ -8254,6 +8489,7 @@
         <w:t>$1,400)</w:t>
       </w:r>
     </w:p>
+    <w:bookmarkEnd w:id="8"/>
     <w:p>
       <w:pPr>
         <w:tabs>
@@ -8780,7 +9016,7 @@
         <mc:AlternateContent>
           <mc:Choice Requires="wps">
             <w:drawing>
-              <wp:anchor distT="0" distB="0" distL="114300" distR="114300" simplePos="0" relativeHeight="251657216" behindDoc="0" locked="0" layoutInCell="1" allowOverlap="1" wp14:anchorId="0B325C6B" wp14:editId="26103E74">
+              <wp:anchor distT="0" distB="0" distL="114300" distR="114300" simplePos="0" relativeHeight="251657728" behindDoc="0" locked="0" layoutInCell="1" allowOverlap="1" wp14:anchorId="0B325C6B" wp14:editId="26103E74">
                 <wp:simplePos x="0" y="0"/>
                 <wp:positionH relativeFrom="column">
                   <wp:posOffset>-9525</wp:posOffset>
@@ -8844,7 +9080,7 @@
           </mc:Choice>
           <mc:Fallback>
             <w:pict>
-              <v:shape w14:anchorId="6DFFB4F4" id="AutoShape 13" o:spid="_x0000_s1026" type="#_x0000_t32" style="position:absolute;margin-left:-.75pt;margin-top:2.7pt;width:466.35pt;height:0;z-index:251657216;visibility:visible;mso-wrap-style:square;mso-width-percent:0;mso-height-percent:0;mso-wrap-distance-left:9pt;mso-wrap-distance-top:0;mso-wrap-distance-right:9pt;mso-wrap-distance-bottom:0;mso-position-horizontal:absolute;mso-position-horizontal-relative:text;mso-position-vertical:absolute;mso-position-vertical-relative:text;mso-width-percent:0;mso-height-percent:0;mso-width-relative:page;mso-height-relative:page" o:gfxdata="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" strokecolor="#4579b8 [3044]"/>
+              <v:shape w14:anchorId="0D873154" id="AutoShape 13" o:spid="_x0000_s1026" type="#_x0000_t32" style="position:absolute;margin-left:-.75pt;margin-top:2.7pt;width:466.35pt;height:0;z-index:251657728;visibility:visible;mso-wrap-style:square;mso-width-percent:0;mso-height-percent:0;mso-wrap-distance-left:9pt;mso-wrap-distance-top:0;mso-wrap-distance-right:9pt;mso-wrap-distance-bottom:0;mso-position-horizontal:absolute;mso-position-horizontal-relative:text;mso-position-vertical:absolute;mso-position-vertical-relative:text;mso-width-percent:0;mso-height-percent:0;mso-width-relative:page;mso-height-relative:page" o:gfxdata="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" strokecolor="#4579b8 [3044]"/>
             </w:pict>
           </mc:Fallback>
         </mc:AlternateContent>
@@ -8890,6 +9126,7 @@
           <w:szCs w:val="24"/>
         </w:rPr>
       </w:pPr>
+      <w:bookmarkStart w:id="9" w:name="_Hlk141717115"/>
       <w:r>
         <w:rPr>
           <w:rFonts w:cstheme="minorHAnsi"/>
@@ -8954,8 +9191,6 @@
         </w:rPr>
         <w:t>2023</w:t>
       </w:r>
-      <w:bookmarkStart w:id="0" w:name="_GoBack"/>
-      <w:bookmarkEnd w:id="0"/>
       <w:r>
         <w:rPr>
           <w:rFonts w:cstheme="minorHAnsi"/>
@@ -8967,6 +9202,7 @@
         <w:t>) The Role of Non-cognitive Factors in the Introductory Statistics Classroom. Statistics Education Research Journal.</w:t>
       </w:r>
     </w:p>
+    <w:bookmarkEnd w:id="9"/>
     <w:p>
       <w:pPr>
         <w:pStyle w:val="ListParagraph"/>
@@ -8992,6 +9228,7 @@
         </w:rPr>
         <w:t xml:space="preserve"> </w:t>
       </w:r>
+      <w:bookmarkStart w:id="10" w:name="_Hlk141717144"/>
       <w:r>
         <w:rPr>
           <w:rFonts w:cstheme="minorHAnsi"/>
@@ -9293,6 +9530,7 @@
       </w:r>
       <w:proofErr w:type="gramEnd"/>
     </w:p>
+    <w:bookmarkEnd w:id="10"/>
     <w:p>
       <w:pPr>
         <w:tabs>
@@ -9326,6 +9564,7 @@
           <w:sz w:val="24"/>
           <w:szCs w:val="24"/>
         </w:rPr>
+        <w:lastRenderedPageBreak/>
         <w:t>Posters</w:t>
       </w:r>
     </w:p>
@@ -9346,6 +9585,7 @@
           <w:szCs w:val="24"/>
         </w:rPr>
       </w:pPr>
+      <w:bookmarkStart w:id="11" w:name="_Hlk141717186"/>
       <w:r>
         <w:rPr>
           <w:rFonts w:cstheme="minorHAnsi"/>
@@ -9456,7 +9696,6 @@
           <w:sz w:val="24"/>
           <w:szCs w:val="24"/>
         </w:rPr>
-        <w:lastRenderedPageBreak/>
         <w:t>Connecting to an API and Creating a Word Cloud in R</w:t>
       </w:r>
       <w:r>
@@ -9717,6 +9956,7 @@
         <w:t xml:space="preserve"> Data, Justin Post, Jason A. Osborne.  2013 New England Symposium on Statistics in Sports, Harvard University, Cambridge, MA. </w:t>
       </w:r>
     </w:p>
+    <w:bookmarkEnd w:id="11"/>
     <w:p>
       <w:pPr>
         <w:tabs>
@@ -9744,6 +9984,8 @@
           <w:szCs w:val="24"/>
         </w:rPr>
       </w:pPr>
+      <w:bookmarkStart w:id="12" w:name="_Hlk141717216"/>
+      <w:bookmarkStart w:id="13" w:name="_GoBack"/>
       <w:r>
         <w:rPr>
           <w:rFonts w:cstheme="minorHAnsi"/>
@@ -9790,7 +10032,6 @@
           <w:szCs w:val="24"/>
         </w:rPr>
       </w:pPr>
-      <w:proofErr w:type="spellStart"/>
       <w:r>
         <w:rPr>
           <w:rFonts w:cstheme="minorHAnsi"/>
@@ -9798,9 +10039,8 @@
           <w:sz w:val="24"/>
           <w:szCs w:val="24"/>
         </w:rPr>
-        <w:t>ChatGPT</w:t>
-      </w:r>
-      <w:proofErr w:type="spellEnd"/>
+        <w:t>AI Chatbots &amp; Stat</w:t>
+      </w:r>
       <w:r>
         <w:rPr>
           <w:rFonts w:cstheme="minorHAnsi"/>
@@ -9808,7 +10048,7 @@
           <w:sz w:val="24"/>
           <w:szCs w:val="24"/>
         </w:rPr>
-        <w:t xml:space="preserve"> – Adapt, Embrace, or Reject</w:t>
+        <w:t>istics</w:t>
       </w:r>
       <w:r>
         <w:rPr>
@@ -9817,7 +10057,61 @@
           <w:sz w:val="24"/>
           <w:szCs w:val="24"/>
         </w:rPr>
-        <w:t>. 2023 NC State Conference on Faculty Excellence (Roundtable organizer and participant)</w:t>
+        <w:t>/D</w:t>
+      </w:r>
+      <w:r>
+        <w:rPr>
+          <w:rFonts w:cstheme="minorHAnsi"/>
+          <w:bCs/>
+          <w:sz w:val="24"/>
+          <w:szCs w:val="24"/>
+        </w:rPr>
+        <w:t xml:space="preserve">ata </w:t>
+      </w:r>
+      <w:r>
+        <w:rPr>
+          <w:rFonts w:cstheme="minorHAnsi"/>
+          <w:bCs/>
+          <w:sz w:val="24"/>
+          <w:szCs w:val="24"/>
+        </w:rPr>
+        <w:t>S</w:t>
+      </w:r>
+      <w:r>
+        <w:rPr>
+          <w:rFonts w:cstheme="minorHAnsi"/>
+          <w:bCs/>
+          <w:sz w:val="24"/>
+          <w:szCs w:val="24"/>
+        </w:rPr>
+        <w:t>cience</w:t>
+      </w:r>
+      <w:r>
+        <w:rPr>
+          <w:rFonts w:cstheme="minorHAnsi"/>
+          <w:bCs/>
+          <w:sz w:val="24"/>
+          <w:szCs w:val="24"/>
+        </w:rPr>
+        <w:t xml:space="preserve"> Ed</w:t>
+      </w:r>
+      <w:r>
+        <w:rPr>
+          <w:rFonts w:cstheme="minorHAnsi"/>
+          <w:bCs/>
+          <w:sz w:val="24"/>
+          <w:szCs w:val="24"/>
+        </w:rPr>
+        <w:t xml:space="preserve">ucation, </w:t>
+      </w:r>
+      <w:r>
+        <w:rPr>
+          <w:rFonts w:cstheme="minorHAnsi"/>
+          <w:bCs/>
+          <w:sz w:val="24"/>
+          <w:szCs w:val="24"/>
+        </w:rPr>
+        <w:t>Justin Post, Matthew Beckman. 2023 United States Conference on Teaching Statistics.</w:t>
       </w:r>
     </w:p>
     <w:p>
@@ -9838,6 +10132,7 @@
           <w:szCs w:val="24"/>
         </w:rPr>
       </w:pPr>
+      <w:proofErr w:type="spellStart"/>
       <w:r>
         <w:rPr>
           <w:rFonts w:cstheme="minorHAnsi"/>
@@ -9845,8 +10140,9 @@
           <w:sz w:val="24"/>
           <w:szCs w:val="24"/>
         </w:rPr>
-        <w:t>Statistics: Worlds of Opportunities</w:t>
-      </w:r>
+        <w:t>ChatGPT</w:t>
+      </w:r>
+      <w:proofErr w:type="spellEnd"/>
       <w:r>
         <w:rPr>
           <w:rFonts w:cstheme="minorHAnsi"/>
@@ -9854,7 +10150,7 @@
           <w:sz w:val="24"/>
           <w:szCs w:val="24"/>
         </w:rPr>
-        <w:t>. 2023 Pine Springs Preparatory Academy</w:t>
+        <w:t xml:space="preserve"> – Adapt, Embrace, or Reject</w:t>
       </w:r>
       <w:r>
         <w:rPr>
@@ -9863,7 +10159,7 @@
           <w:sz w:val="24"/>
           <w:szCs w:val="24"/>
         </w:rPr>
-        <w:t xml:space="preserve"> (Project-Based Learning Expert Talk)</w:t>
+        <w:t>. 2023 NC State Conference on Faculty Excellence (Roundtable organizer and participant)</w:t>
       </w:r>
     </w:p>
     <w:p>
@@ -9891,7 +10187,25 @@
           <w:sz w:val="24"/>
           <w:szCs w:val="24"/>
         </w:rPr>
-        <w:t>Early Adopters of Moodle 4 Share Experiences. 2022 North Carolina State University, DELTA article (Discussant)</w:t>
+        <w:t>Statistics: Worlds of Opportunities</w:t>
+      </w:r>
+      <w:r>
+        <w:rPr>
+          <w:rFonts w:cstheme="minorHAnsi"/>
+          <w:bCs/>
+          <w:sz w:val="24"/>
+          <w:szCs w:val="24"/>
+        </w:rPr>
+        <w:t>. 2023 Pine Springs Preparatory Academy</w:t>
+      </w:r>
+      <w:r>
+        <w:rPr>
+          <w:rFonts w:cstheme="minorHAnsi"/>
+          <w:bCs/>
+          <w:sz w:val="24"/>
+          <w:szCs w:val="24"/>
+        </w:rPr>
+        <w:t xml:space="preserve"> (Project-Based Learning Expert Talk)</w:t>
       </w:r>
     </w:p>
     <w:p>
@@ -9919,25 +10233,7 @@
           <w:sz w:val="24"/>
           <w:szCs w:val="24"/>
         </w:rPr>
-        <w:t>Talking Quantitative Data Through Discussion Boards</w:t>
-      </w:r>
-      <w:r>
-        <w:rPr>
-          <w:rFonts w:cstheme="minorHAnsi"/>
-          <w:bCs/>
-          <w:sz w:val="24"/>
-          <w:szCs w:val="24"/>
-        </w:rPr>
-        <w:t>. Justin Post. 2020 North Carolina State University, Provost’s newsletter, Pack hacks for Faculty</w:t>
-      </w:r>
-      <w:r>
-        <w:rPr>
-          <w:rFonts w:cstheme="minorHAnsi"/>
-          <w:bCs/>
-          <w:sz w:val="24"/>
-          <w:szCs w:val="24"/>
-        </w:rPr>
-        <w:t>. (Article)</w:t>
+        <w:t>Early Adopters of Moodle 4 Share Experiences. 2022 North Carolina State University, DELTA article (Discussant)</w:t>
       </w:r>
     </w:p>
     <w:p>
@@ -9953,17 +10249,37 @@
         <w:spacing w:after="0" w:line="240" w:lineRule="auto"/>
         <w:rPr>
           <w:rFonts w:cstheme="minorHAnsi"/>
-          <w:sz w:val="24"/>
-          <w:szCs w:val="24"/>
-        </w:rPr>
-      </w:pPr>
-      <w:r>
-        <w:rPr>
-          <w:rFonts w:cstheme="minorHAnsi"/>
-          <w:sz w:val="24"/>
-          <w:szCs w:val="24"/>
-        </w:rPr>
-        <w:t>Creating a hands-on data exploration activity for your students - no programming required! Justin Post. 2020 North Carolina State University, Office of Faculty Development and Division of Academic and Student Affairs (Webinar).</w:t>
+          <w:bCs/>
+          <w:sz w:val="24"/>
+          <w:szCs w:val="24"/>
+        </w:rPr>
+      </w:pPr>
+      <w:r>
+        <w:rPr>
+          <w:rFonts w:cstheme="minorHAnsi"/>
+          <w:bCs/>
+          <w:sz w:val="24"/>
+          <w:szCs w:val="24"/>
+        </w:rPr>
+        <w:t>Talking Quantitative Data Through Discussion Boards</w:t>
+      </w:r>
+      <w:r>
+        <w:rPr>
+          <w:rFonts w:cstheme="minorHAnsi"/>
+          <w:bCs/>
+          <w:sz w:val="24"/>
+          <w:szCs w:val="24"/>
+        </w:rPr>
+        <w:t>. Justin Post. 2020 North Carolina State University, Provost’s newsletter, Pack hacks for Faculty</w:t>
+      </w:r>
+      <w:r>
+        <w:rPr>
+          <w:rFonts w:cstheme="minorHAnsi"/>
+          <w:bCs/>
+          <w:sz w:val="24"/>
+          <w:szCs w:val="24"/>
+        </w:rPr>
+        <w:t>. (Article)</w:t>
       </w:r>
     </w:p>
     <w:p>
@@ -9979,18 +10295,17 @@
         <w:spacing w:after="0" w:line="240" w:lineRule="auto"/>
         <w:rPr>
           <w:rFonts w:cstheme="minorHAnsi"/>
-          <w:b/>
-          <w:sz w:val="24"/>
-          <w:szCs w:val="24"/>
-        </w:rPr>
-      </w:pPr>
-      <w:r>
-        <w:rPr>
-          <w:rFonts w:cstheme="minorHAnsi"/>
-          <w:sz w:val="24"/>
-          <w:szCs w:val="24"/>
-        </w:rPr>
-        <w:t>Championing General Education:  A Model for Faculty Engagement in the General Education Assessment Process. Stephany Dunston, Samantha Rich, Justin Post.  2019 UNC System Student Success Conference. (Talk)</w:t>
+          <w:sz w:val="24"/>
+          <w:szCs w:val="24"/>
+        </w:rPr>
+      </w:pPr>
+      <w:r>
+        <w:rPr>
+          <w:rFonts w:cstheme="minorHAnsi"/>
+          <w:sz w:val="24"/>
+          <w:szCs w:val="24"/>
+        </w:rPr>
+        <w:t>Creating a hands-on data exploration activity for your students - no programming required! Justin Post. 2020 North Carolina State University, Office of Faculty Development and Division of Academic and Student Affairs (Webinar).</w:t>
       </w:r>
     </w:p>
     <w:p>
@@ -10006,35 +10321,18 @@
         <w:spacing w:after="0" w:line="240" w:lineRule="auto"/>
         <w:rPr>
           <w:rFonts w:cstheme="minorHAnsi"/>
-          <w:sz w:val="24"/>
-          <w:szCs w:val="24"/>
-        </w:rPr>
-      </w:pPr>
-      <w:r>
-        <w:rPr>
-          <w:rFonts w:cstheme="minorHAnsi"/>
-          <w:sz w:val="24"/>
-          <w:szCs w:val="24"/>
-        </w:rPr>
-        <w:t xml:space="preserve">Teaching Statements. 2019 North Carolina State University, Academic </w:t>
-      </w:r>
-      <w:proofErr w:type="spellStart"/>
-      <w:r>
-        <w:rPr>
-          <w:rFonts w:cstheme="minorHAnsi"/>
-          <w:sz w:val="24"/>
-          <w:szCs w:val="24"/>
-        </w:rPr>
-        <w:t>Packways</w:t>
-      </w:r>
-      <w:proofErr w:type="spellEnd"/>
-      <w:r>
-        <w:rPr>
-          <w:rFonts w:cstheme="minorHAnsi"/>
-          <w:sz w:val="24"/>
-          <w:szCs w:val="24"/>
-        </w:rPr>
-        <w:t xml:space="preserve"> (Discussant)</w:t>
+          <w:b/>
+          <w:sz w:val="24"/>
+          <w:szCs w:val="24"/>
+        </w:rPr>
+      </w:pPr>
+      <w:r>
+        <w:rPr>
+          <w:rFonts w:cstheme="minorHAnsi"/>
+          <w:sz w:val="24"/>
+          <w:szCs w:val="24"/>
+        </w:rPr>
+        <w:t>Championing General Education:  A Model for Faculty Engagement in the General Education Assessment Process. Stephany Dunston, Samantha Rich, Justin Post.  2019 UNC System Student Success Conference. (Talk)</w:t>
       </w:r>
     </w:p>
     <w:p>
@@ -10050,33 +10348,116 @@
         <w:spacing w:after="0" w:line="240" w:lineRule="auto"/>
         <w:rPr>
           <w:rFonts w:cstheme="minorHAnsi"/>
-          <w:sz w:val="24"/>
-          <w:szCs w:val="24"/>
-        </w:rPr>
-      </w:pPr>
-      <w:r>
-        <w:rPr>
-          <w:rFonts w:cstheme="minorHAnsi"/>
-          <w:sz w:val="24"/>
-          <w:szCs w:val="24"/>
-        </w:rPr>
-        <w:t>Flip Forward into the Pool of Student Engagement, Justin Post, Christopher Beeson. 2018, 2019 North Carolina State University. (Workshop</w:t>
-      </w:r>
-      <w:r>
-        <w:rPr>
-          <w:rFonts w:cstheme="minorHAnsi"/>
-          <w:sz w:val="24"/>
-          <w:szCs w:val="24"/>
-        </w:rPr>
-        <w:t xml:space="preserve"> given twice</w:t>
-      </w:r>
-      <w:r>
-        <w:rPr>
-          <w:rFonts w:cstheme="minorHAnsi"/>
-          <w:sz w:val="24"/>
-          <w:szCs w:val="24"/>
-        </w:rPr>
-        <w:t>)</w:t>
+          <w:b/>
+          <w:sz w:val="24"/>
+          <w:szCs w:val="24"/>
+        </w:rPr>
+      </w:pPr>
+      <w:r>
+        <w:rPr>
+          <w:rFonts w:cstheme="minorHAnsi"/>
+          <w:bCs/>
+          <w:sz w:val="24"/>
+          <w:szCs w:val="24"/>
+        </w:rPr>
+        <w:t>Championing General Education:  A Model for Faculty Engagement in the General Education Assessment Process</w:t>
+      </w:r>
+      <w:r>
+        <w:rPr>
+          <w:rFonts w:cstheme="minorHAnsi"/>
+          <w:b/>
+          <w:bCs/>
+          <w:sz w:val="24"/>
+          <w:szCs w:val="24"/>
+        </w:rPr>
+        <w:t>.</w:t>
+      </w:r>
+      <w:r>
+        <w:rPr>
+          <w:rFonts w:cstheme="minorHAnsi"/>
+          <w:bCs/>
+          <w:sz w:val="24"/>
+          <w:szCs w:val="24"/>
+        </w:rPr>
+        <w:t xml:space="preserve"> Stephany Dunston, Samantha Rich, </w:t>
+      </w:r>
+      <w:proofErr w:type="spellStart"/>
+      <w:r>
+        <w:rPr>
+          <w:rFonts w:cstheme="minorHAnsi"/>
+          <w:bCs/>
+          <w:sz w:val="24"/>
+          <w:szCs w:val="24"/>
+        </w:rPr>
+        <w:t>Casie</w:t>
+      </w:r>
+      <w:proofErr w:type="spellEnd"/>
+      <w:r>
+        <w:rPr>
+          <w:rFonts w:cstheme="minorHAnsi"/>
+          <w:bCs/>
+          <w:sz w:val="24"/>
+          <w:szCs w:val="24"/>
+        </w:rPr>
+        <w:t xml:space="preserve"> </w:t>
+      </w:r>
+      <w:proofErr w:type="spellStart"/>
+      <w:r>
+        <w:rPr>
+          <w:rFonts w:cstheme="minorHAnsi"/>
+          <w:bCs/>
+          <w:sz w:val="24"/>
+          <w:szCs w:val="24"/>
+        </w:rPr>
+        <w:t>Fedukovich</w:t>
+      </w:r>
+      <w:proofErr w:type="spellEnd"/>
+      <w:r>
+        <w:rPr>
+          <w:rFonts w:cstheme="minorHAnsi"/>
+          <w:bCs/>
+          <w:sz w:val="24"/>
+          <w:szCs w:val="24"/>
+        </w:rPr>
+        <w:t xml:space="preserve">, Justin Post, Carrie </w:t>
+      </w:r>
+      <w:proofErr w:type="spellStart"/>
+      <w:r>
+        <w:rPr>
+          <w:rFonts w:cstheme="minorHAnsi"/>
+          <w:bCs/>
+          <w:sz w:val="24"/>
+          <w:szCs w:val="24"/>
+        </w:rPr>
+        <w:t>Zelna</w:t>
+      </w:r>
+      <w:proofErr w:type="spellEnd"/>
+      <w:r>
+        <w:rPr>
+          <w:rFonts w:cstheme="minorHAnsi"/>
+          <w:bCs/>
+          <w:sz w:val="24"/>
+          <w:szCs w:val="24"/>
+        </w:rPr>
+        <w:t xml:space="preserve">. 2019 </w:t>
+      </w:r>
+      <w:r>
+        <w:rPr>
+          <w:rFonts w:cstheme="minorHAnsi"/>
+          <w:color w:val="222222"/>
+          <w:sz w:val="24"/>
+          <w:szCs w:val="24"/>
+        </w:rPr>
+        <w:t>NCAIR conference</w:t>
+      </w:r>
+      <w:r>
+        <w:rPr>
+          <w:rFonts w:cstheme="minorHAnsi"/>
+          <w:color w:val="222222"/>
+          <w:sz w:val="24"/>
+          <w:szCs w:val="24"/>
+        </w:rPr>
+        <w:t>. (Talk)</w:t>
       </w:r>
     </w:p>
     <w:p>
@@ -10102,7 +10483,25 @@
           <w:sz w:val="24"/>
           <w:szCs w:val="24"/>
         </w:rPr>
-        <w:t>Friday Live: Discussions on Teaching with Technology – Understanding how and why to flip a course. Justin Post. 2019 North Carolina State University, DELTA Friday webinar. (Webinar)</w:t>
+        <w:t xml:space="preserve">Teaching Statements. 2019 North Carolina State University, Academic </w:t>
+      </w:r>
+      <w:proofErr w:type="spellStart"/>
+      <w:r>
+        <w:rPr>
+          <w:rFonts w:cstheme="minorHAnsi"/>
+          <w:sz w:val="24"/>
+          <w:szCs w:val="24"/>
+        </w:rPr>
+        <w:t>Packways</w:t>
+      </w:r>
+      <w:proofErr w:type="spellEnd"/>
+      <w:r>
+        <w:rPr>
+          <w:rFonts w:cstheme="minorHAnsi"/>
+          <w:sz w:val="24"/>
+          <w:szCs w:val="24"/>
+        </w:rPr>
+        <w:t xml:space="preserve"> (Discussant)</w:t>
       </w:r>
     </w:p>
     <w:p>
@@ -10128,7 +10527,24 @@
           <w:sz w:val="24"/>
           <w:szCs w:val="24"/>
         </w:rPr>
-        <w:t>Investing in Your Students: How to build a great TA Partnership. 2019 North Carolina State University, DELTA (Panel Member)</w:t>
+        <w:lastRenderedPageBreak/>
+        <w:t>Flip Forward into the Pool of Student Engagement, Justin Post, Christopher Beeson. 2018, 2019 North Carolina State University. (Workshop</w:t>
+      </w:r>
+      <w:r>
+        <w:rPr>
+          <w:rFonts w:cstheme="minorHAnsi"/>
+          <w:sz w:val="24"/>
+          <w:szCs w:val="24"/>
+        </w:rPr>
+        <w:t xml:space="preserve"> given twice</w:t>
+      </w:r>
+      <w:r>
+        <w:rPr>
+          <w:rFonts w:cstheme="minorHAnsi"/>
+          <w:sz w:val="24"/>
+          <w:szCs w:val="24"/>
+        </w:rPr>
+        <w:t>)</w:t>
       </w:r>
     </w:p>
     <w:p>
@@ -10154,7 +10570,7 @@
           <w:sz w:val="24"/>
           <w:szCs w:val="24"/>
         </w:rPr>
-        <w:t>Blended Learning, Bethany Smith, Justin Post. 2018 North Carolina State University. (Webinar)</w:t>
+        <w:t>Friday Live: Discussions on Teaching with Technology – Understanding how and why to flip a course. Justin Post. 2019 North Carolina State University, DELTA Friday webinar. (Webinar)</w:t>
       </w:r>
     </w:p>
     <w:p>
@@ -10167,39 +10583,20 @@
         <w:tabs>
           <w:tab w:val="left" w:pos="553"/>
         </w:tabs>
-        <w:spacing w:after="60" w:line="240" w:lineRule="auto"/>
-        <w:jc w:val="both"/>
-        <w:rPr>
-          <w:rFonts w:cstheme="minorHAnsi"/>
-          <w:sz w:val="24"/>
-          <w:szCs w:val="24"/>
-        </w:rPr>
-      </w:pPr>
-      <w:r>
-        <w:rPr>
-          <w:rFonts w:cstheme="minorHAnsi"/>
-          <w:sz w:val="24"/>
-          <w:szCs w:val="24"/>
-        </w:rPr>
-        <w:t xml:space="preserve">Sports and Statistics at NC State, Justin Post, Nick </w:t>
-      </w:r>
-      <w:proofErr w:type="spellStart"/>
-      <w:r>
-        <w:rPr>
-          <w:rFonts w:cstheme="minorHAnsi"/>
-          <w:sz w:val="24"/>
-          <w:szCs w:val="24"/>
-        </w:rPr>
-        <w:t>Kapur</w:t>
-      </w:r>
-      <w:proofErr w:type="spellEnd"/>
-      <w:r>
-        <w:rPr>
-          <w:rFonts w:cstheme="minorHAnsi"/>
-          <w:sz w:val="24"/>
-          <w:szCs w:val="24"/>
-        </w:rPr>
-        <w:t>. 2018 Chancellor’s Visit, 2018 North Carolina State University. (Talk)</w:t>
+        <w:spacing w:after="0" w:line="240" w:lineRule="auto"/>
+        <w:rPr>
+          <w:rFonts w:cstheme="minorHAnsi"/>
+          <w:sz w:val="24"/>
+          <w:szCs w:val="24"/>
+        </w:rPr>
+      </w:pPr>
+      <w:r>
+        <w:rPr>
+          <w:rFonts w:cstheme="minorHAnsi"/>
+          <w:sz w:val="24"/>
+          <w:szCs w:val="24"/>
+        </w:rPr>
+        <w:t>Investing in Your Students: How to build a great TA Partnership. 2019 North Carolina State University, DELTA (Panel Member)</w:t>
       </w:r>
     </w:p>
     <w:p>
@@ -10212,21 +10609,20 @@
         <w:tabs>
           <w:tab w:val="left" w:pos="553"/>
         </w:tabs>
-        <w:spacing w:after="60" w:line="240" w:lineRule="auto"/>
-        <w:jc w:val="both"/>
-        <w:rPr>
-          <w:rFonts w:cstheme="minorHAnsi"/>
-          <w:sz w:val="24"/>
-          <w:szCs w:val="24"/>
-        </w:rPr>
-      </w:pPr>
-      <w:r>
-        <w:rPr>
-          <w:rFonts w:cstheme="minorHAnsi"/>
-          <w:sz w:val="24"/>
-          <w:szCs w:val="24"/>
-        </w:rPr>
-        <w:t>Implementing a Department-wide Undergraduate Research Program, Justin Post. 2018 Joint Statistical Meetings, Vancouver, WA. (Talk)</w:t>
+        <w:spacing w:after="0" w:line="240" w:lineRule="auto"/>
+        <w:rPr>
+          <w:rFonts w:cstheme="minorHAnsi"/>
+          <w:sz w:val="24"/>
+          <w:szCs w:val="24"/>
+        </w:rPr>
+      </w:pPr>
+      <w:r>
+        <w:rPr>
+          <w:rFonts w:cstheme="minorHAnsi"/>
+          <w:sz w:val="24"/>
+          <w:szCs w:val="24"/>
+        </w:rPr>
+        <w:t>Blended Learning, Bethany Smith, Justin Post. 2018 North Carolina State University. (Webinar)</w:t>
       </w:r>
     </w:p>
     <w:p>
@@ -10239,21 +10635,21 @@
         <w:tabs>
           <w:tab w:val="left" w:pos="553"/>
         </w:tabs>
-        <w:spacing w:after="0" w:line="240" w:lineRule="auto"/>
-        <w:rPr>
-          <w:rFonts w:cstheme="minorHAnsi"/>
-          <w:sz w:val="24"/>
-          <w:szCs w:val="24"/>
-        </w:rPr>
-      </w:pPr>
-      <w:r>
-        <w:rPr>
-          <w:rFonts w:cstheme="minorHAnsi"/>
-          <w:sz w:val="24"/>
-          <w:szCs w:val="24"/>
-        </w:rPr>
-        <w:lastRenderedPageBreak/>
-        <w:t xml:space="preserve">Integrating Programming into Statistics Curricula, Jonathan </w:t>
+        <w:spacing w:after="60" w:line="240" w:lineRule="auto"/>
+        <w:jc w:val="both"/>
+        <w:rPr>
+          <w:rFonts w:cstheme="minorHAnsi"/>
+          <w:sz w:val="24"/>
+          <w:szCs w:val="24"/>
+        </w:rPr>
+      </w:pPr>
+      <w:r>
+        <w:rPr>
+          <w:rFonts w:cstheme="minorHAnsi"/>
+          <w:sz w:val="24"/>
+          <w:szCs w:val="24"/>
+        </w:rPr>
+        <w:t xml:space="preserve">Sports and Statistics at NC State, Justin Post, Nick </w:t>
       </w:r>
       <w:proofErr w:type="spellStart"/>
       <w:r>
@@ -10262,7 +10658,7 @@
           <w:sz w:val="24"/>
           <w:szCs w:val="24"/>
         </w:rPr>
-        <w:t>Duggins</w:t>
+        <w:t>Kapur</w:t>
       </w:r>
       <w:proofErr w:type="spellEnd"/>
       <w:r>
@@ -10271,7 +10667,7 @@
           <w:sz w:val="24"/>
           <w:szCs w:val="24"/>
         </w:rPr>
-        <w:t>, Justin Post. 2018 Electronic Conference on Teaching Statistics. (Birds of a feather discussion)</w:t>
+        <w:t>. 2018 Chancellor’s Visit, 2018 North Carolina State University. (Talk)</w:t>
       </w:r>
     </w:p>
     <w:p>
@@ -10284,20 +10680,21 @@
         <w:tabs>
           <w:tab w:val="left" w:pos="553"/>
         </w:tabs>
-        <w:spacing w:after="0" w:line="240" w:lineRule="auto"/>
-        <w:rPr>
-          <w:rFonts w:cstheme="minorHAnsi"/>
-          <w:sz w:val="24"/>
-          <w:szCs w:val="24"/>
-        </w:rPr>
-      </w:pPr>
-      <w:r>
-        <w:rPr>
-          <w:rFonts w:cstheme="minorHAnsi"/>
-          <w:sz w:val="24"/>
-          <w:szCs w:val="24"/>
-        </w:rPr>
-        <w:t>Discussing the Uses and Creation of R Shiny Applications, Justin Post. 2017 Joint Statistical Meetings, Baltimore, MD. (Roundtable)</w:t>
+        <w:spacing w:after="60" w:line="240" w:lineRule="auto"/>
+        <w:jc w:val="both"/>
+        <w:rPr>
+          <w:rFonts w:cstheme="minorHAnsi"/>
+          <w:sz w:val="24"/>
+          <w:szCs w:val="24"/>
+        </w:rPr>
+      </w:pPr>
+      <w:r>
+        <w:rPr>
+          <w:rFonts w:cstheme="minorHAnsi"/>
+          <w:sz w:val="24"/>
+          <w:szCs w:val="24"/>
+        </w:rPr>
+        <w:t>Implementing a Department-wide Undergraduate Research Program, Justin Post. 2018 Joint Statistical Meetings, Vancouver, WA. (Talk)</w:t>
       </w:r>
     </w:p>
     <w:p>
@@ -10323,7 +10720,25 @@
           <w:sz w:val="24"/>
           <w:szCs w:val="24"/>
         </w:rPr>
-        <w:t>Increasing Undergraduate Student Knowledge and Interest Using a Sports Stats Club (Invited Session), Justin Post.  2015 Joint Statistical Meetings, Seattle, WA. (Talk)</w:t>
+        <w:t xml:space="preserve">Integrating Programming into Statistics Curricula, Jonathan </w:t>
+      </w:r>
+      <w:proofErr w:type="spellStart"/>
+      <w:r>
+        <w:rPr>
+          <w:rFonts w:cstheme="minorHAnsi"/>
+          <w:sz w:val="24"/>
+          <w:szCs w:val="24"/>
+        </w:rPr>
+        <w:t>Duggins</w:t>
+      </w:r>
+      <w:proofErr w:type="spellEnd"/>
+      <w:r>
+        <w:rPr>
+          <w:rFonts w:cstheme="minorHAnsi"/>
+          <w:sz w:val="24"/>
+          <w:szCs w:val="24"/>
+        </w:rPr>
+        <w:t>, Justin Post. 2018 Electronic Conference on Teaching Statistics. (Birds of a feather discussion)</w:t>
       </w:r>
     </w:p>
     <w:p>
@@ -10349,7 +10764,7 @@
           <w:sz w:val="24"/>
           <w:szCs w:val="24"/>
         </w:rPr>
-        <w:t>NFL Play Predictions, Will Burton and Michael Dickey (Adviser).  2015 Joint Statistical Meetings, Seattle, WA. (Speed session)</w:t>
+        <w:t>Discussing the Uses and Creation of R Shiny Applications, Justin Post. 2017 Joint Statistical Meetings, Baltimore, MD. (Roundtable)</w:t>
       </w:r>
     </w:p>
     <w:p>
@@ -10375,25 +10790,7 @@
           <w:sz w:val="24"/>
           <w:szCs w:val="24"/>
         </w:rPr>
-        <w:t xml:space="preserve">Using NFL Draft Metrics to Predict Player Success, James Gilman, Nick </w:t>
-      </w:r>
-      <w:proofErr w:type="spellStart"/>
-      <w:r>
-        <w:rPr>
-          <w:rFonts w:cstheme="minorHAnsi"/>
-          <w:sz w:val="24"/>
-          <w:szCs w:val="24"/>
-        </w:rPr>
-        <w:t>Kapur</w:t>
-      </w:r>
-      <w:proofErr w:type="spellEnd"/>
-      <w:r>
-        <w:rPr>
-          <w:rFonts w:cstheme="minorHAnsi"/>
-          <w:sz w:val="24"/>
-          <w:szCs w:val="24"/>
-        </w:rPr>
-        <w:t>, Justin Post.  2014 Joint Statistical Meetings, Boston, MA. (Talk)</w:t>
+        <w:t>Increasing Undergraduate Student Knowledge and Interest Using a Sports Stats Club (Invited Session), Justin Post.  2015 Joint Statistical Meetings, Seattle, WA. (Talk)</w:t>
       </w:r>
     </w:p>
     <w:p>
@@ -10419,9 +10816,81 @@
           <w:sz w:val="24"/>
           <w:szCs w:val="24"/>
         </w:rPr>
+        <w:t>NFL Play Predictions, Will Burton and Michael Dickey (Adviser).  2015 Joint Statistical Meetings, Seattle, WA. (Speed session)</w:t>
+      </w:r>
+    </w:p>
+    <w:p>
+      <w:pPr>
+        <w:pStyle w:val="ListParagraph"/>
+        <w:numPr>
+          <w:ilvl w:val="0"/>
+          <w:numId w:val="32"/>
+        </w:numPr>
+        <w:tabs>
+          <w:tab w:val="left" w:pos="553"/>
+        </w:tabs>
+        <w:spacing w:after="0" w:line="240" w:lineRule="auto"/>
+        <w:rPr>
+          <w:rFonts w:cstheme="minorHAnsi"/>
+          <w:sz w:val="24"/>
+          <w:szCs w:val="24"/>
+        </w:rPr>
+      </w:pPr>
+      <w:r>
+        <w:rPr>
+          <w:rFonts w:cstheme="minorHAnsi"/>
+          <w:sz w:val="24"/>
+          <w:szCs w:val="24"/>
+        </w:rPr>
+        <w:t xml:space="preserve">Using NFL Draft Metrics to Predict Player Success, James Gilman, Nick </w:t>
+      </w:r>
+      <w:proofErr w:type="spellStart"/>
+      <w:r>
+        <w:rPr>
+          <w:rFonts w:cstheme="minorHAnsi"/>
+          <w:sz w:val="24"/>
+          <w:szCs w:val="24"/>
+        </w:rPr>
+        <w:t>Kapur</w:t>
+      </w:r>
+      <w:proofErr w:type="spellEnd"/>
+      <w:r>
+        <w:rPr>
+          <w:rFonts w:cstheme="minorHAnsi"/>
+          <w:sz w:val="24"/>
+          <w:szCs w:val="24"/>
+        </w:rPr>
+        <w:t>, Justin Post.  2014 Joint Statistical Meetings, Boston, MA. (Talk)</w:t>
+      </w:r>
+    </w:p>
+    <w:p>
+      <w:pPr>
+        <w:pStyle w:val="ListParagraph"/>
+        <w:numPr>
+          <w:ilvl w:val="0"/>
+          <w:numId w:val="32"/>
+        </w:numPr>
+        <w:tabs>
+          <w:tab w:val="left" w:pos="553"/>
+        </w:tabs>
+        <w:spacing w:after="0" w:line="240" w:lineRule="auto"/>
+        <w:rPr>
+          <w:rFonts w:cstheme="minorHAnsi"/>
+          <w:sz w:val="24"/>
+          <w:szCs w:val="24"/>
+        </w:rPr>
+      </w:pPr>
+      <w:r>
+        <w:rPr>
+          <w:rFonts w:cstheme="minorHAnsi"/>
+          <w:sz w:val="24"/>
+          <w:szCs w:val="24"/>
+        </w:rPr>
         <w:t>Effect of Shot Location Trends on Offensive Efficiency in the NBA, Michael Dickey, Justin Post. 2014 Joint Statistical Meetings, Boston, MA. (Speed Session)</w:t>
       </w:r>
     </w:p>
+    <w:bookmarkEnd w:id="12"/>
+    <w:bookmarkEnd w:id="13"/>
     <w:p>
       <w:pPr>
         <w:tabs>
@@ -10889,7 +11358,7 @@
         <mc:AlternateContent>
           <mc:Choice Requires="wps">
             <w:drawing>
-              <wp:anchor distT="0" distB="0" distL="114300" distR="114300" simplePos="0" relativeHeight="251657216" behindDoc="0" locked="0" layoutInCell="1" allowOverlap="1" wp14:anchorId="5838A9DA" wp14:editId="10D8F580">
+              <wp:anchor distT="0" distB="0" distL="114300" distR="114300" simplePos="0" relativeHeight="251658752" behindDoc="0" locked="0" layoutInCell="1" allowOverlap="1" wp14:anchorId="5838A9DA" wp14:editId="10D8F580">
                 <wp:simplePos x="0" y="0"/>
                 <wp:positionH relativeFrom="column">
                   <wp:posOffset>1771650</wp:posOffset>
@@ -10944,7 +11413,7 @@
           </mc:Choice>
           <mc:Fallback>
             <w:pict>
-              <v:line w14:anchorId="21A52EB7" id="Straight Connector 12" o:spid="_x0000_s1026" style="position:absolute;flip:x;z-index:251657216;visibility:visible;mso-wrap-style:square;mso-width-percent:0;mso-height-percent:0;mso-wrap-distance-left:9pt;mso-wrap-distance-top:0;mso-wrap-distance-right:9pt;mso-wrap-distance-bottom:0;mso-position-horizontal:absolute;mso-position-horizontal-relative:text;mso-position-vertical:absolute;mso-position-vertical-relative:text;mso-width-percent:0;mso-height-percent:0;mso-width-relative:margin;mso-height-relative:margin" from="139.5pt,13.5pt" to="142.3pt,202.5pt" o:gfxdata="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" strokecolor="#4579b8 [3044]"/>
+              <v:line w14:anchorId="2E100C60" id="Straight Connector 12" o:spid="_x0000_s1026" style="position:absolute;flip:x;z-index:251658752;visibility:visible;mso-wrap-style:square;mso-width-percent:0;mso-height-percent:0;mso-wrap-distance-left:9pt;mso-wrap-distance-top:0;mso-wrap-distance-right:9pt;mso-wrap-distance-bottom:0;mso-position-horizontal:absolute;mso-position-horizontal-relative:text;mso-position-vertical:absolute;mso-position-vertical-relative:text;mso-width-percent:0;mso-height-percent:0;mso-width-relative:margin;mso-height-relative:margin" from="139.5pt,13.5pt" to="142.3pt,202.5pt" o:gfxdata="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" strokecolor="#4579b8 [3044]"/>
             </w:pict>
           </mc:Fallback>
         </mc:AlternateContent>
@@ -11406,6 +11875,7 @@
           <w:sz w:val="24"/>
           <w:szCs w:val="24"/>
         </w:rPr>
+        <w:lastRenderedPageBreak/>
         <w:t xml:space="preserve">2020 </w:t>
       </w:r>
       <w:r>
@@ -11725,14 +12195,162 @@
     </w:p>
     <w:p>
       <w:pPr>
+        <w:tabs>
+          <w:tab w:val="left" w:pos="553"/>
+        </w:tabs>
+        <w:spacing w:after="0" w:line="240" w:lineRule="auto"/>
+        <w:rPr>
+          <w:rFonts w:cstheme="minorHAnsi"/>
+          <w:sz w:val="24"/>
+          <w:szCs w:val="24"/>
+        </w:rPr>
+      </w:pPr>
+      <w:r>
+        <w:rPr>
+          <w:rFonts w:cstheme="minorHAnsi"/>
+          <w:noProof/>
+          <w:sz w:val="24"/>
+          <w:szCs w:val="24"/>
+        </w:rPr>
+        <mc:AlternateContent>
+          <mc:Choice Requires="wps">
+            <w:drawing>
+              <wp:anchor distT="0" distB="0" distL="114300" distR="114300" simplePos="0" relativeHeight="251658240" behindDoc="0" locked="0" layoutInCell="1" allowOverlap="1" wp14:anchorId="6D41051C" wp14:editId="21836E49">
+                <wp:simplePos x="0" y="0"/>
+                <wp:positionH relativeFrom="column">
+                  <wp:posOffset>1759585</wp:posOffset>
+                </wp:positionH>
+                <wp:positionV relativeFrom="paragraph">
+                  <wp:posOffset>-38099</wp:posOffset>
+                </wp:positionV>
+                <wp:extent cx="0" cy="438150"/>
+                <wp:effectExtent l="0" t="0" r="38100" b="19050"/>
+                <wp:wrapNone/>
+                <wp:docPr id="2" name="Straight Connector 2"/>
+                <wp:cNvGraphicFramePr/>
+                <a:graphic xmlns:a="http://schemas.openxmlformats.org/drawingml/2006/main">
+                  <a:graphicData uri="http://schemas.microsoft.com/office/word/2010/wordprocessingShape">
+                    <wps:wsp>
+                      <wps:cNvCnPr/>
+                      <wps:spPr>
+                        <a:xfrm flipH="1">
+                          <a:off x="0" y="0"/>
+                          <a:ext cx="0" cy="438150"/>
+                        </a:xfrm>
+                        <a:prstGeom prst="line">
+                          <a:avLst/>
+                        </a:prstGeom>
+                      </wps:spPr>
+                      <wps:style>
+                        <a:lnRef idx="1">
+                          <a:schemeClr val="accent1"/>
+                        </a:lnRef>
+                        <a:fillRef idx="0">
+                          <a:schemeClr val="accent1"/>
+                        </a:fillRef>
+                        <a:effectRef idx="0">
+                          <a:schemeClr val="accent1"/>
+                        </a:effectRef>
+                        <a:fontRef idx="minor">
+                          <a:schemeClr val="tx1"/>
+                        </a:fontRef>
+                      </wps:style>
+                      <wps:bodyPr/>
+                    </wps:wsp>
+                  </a:graphicData>
+                </a:graphic>
+                <wp14:sizeRelH relativeFrom="margin">
+                  <wp14:pctWidth>0</wp14:pctWidth>
+                </wp14:sizeRelH>
+                <wp14:sizeRelV relativeFrom="margin">
+                  <wp14:pctHeight>0</wp14:pctHeight>
+                </wp14:sizeRelV>
+              </wp:anchor>
+            </w:drawing>
+          </mc:Choice>
+          <mc:Fallback>
+            <w:pict>
+              <v:line w14:anchorId="2B339F0E" id="Straight Connector 2" o:spid="_x0000_s1026" style="position:absolute;flip:x;z-index:251658240;visibility:visible;mso-wrap-style:square;mso-width-percent:0;mso-height-percent:0;mso-wrap-distance-left:9pt;mso-wrap-distance-top:0;mso-wrap-distance-right:9pt;mso-wrap-distance-bottom:0;mso-position-horizontal:absolute;mso-position-horizontal-relative:text;mso-position-vertical:absolute;mso-position-vertical-relative:text;mso-width-percent:0;mso-height-percent:0;mso-width-relative:margin;mso-height-relative:margin" from="138.55pt,-3pt" to="138.55pt,31.5pt" o:gfxdata="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" strokecolor="#4579b8 [3044]"/>
+            </w:pict>
+          </mc:Fallback>
+        </mc:AlternateContent>
+      </w:r>
+      <w:r>
+        <w:rPr>
+          <w:rFonts w:cstheme="minorHAnsi"/>
+          <w:sz w:val="24"/>
+          <w:szCs w:val="24"/>
+        </w:rPr>
+        <w:t>2015, 2017</w:t>
+      </w:r>
+      <w:r>
+        <w:rPr>
+          <w:rFonts w:cstheme="minorHAnsi"/>
+          <w:sz w:val="24"/>
+          <w:szCs w:val="24"/>
+        </w:rPr>
+        <w:tab/>
+      </w:r>
+      <w:r>
+        <w:rPr>
+          <w:rFonts w:cstheme="minorHAnsi"/>
+          <w:sz w:val="24"/>
+          <w:szCs w:val="24"/>
+        </w:rPr>
+        <w:tab/>
+      </w:r>
+      <w:r>
+        <w:rPr>
+          <w:rFonts w:cstheme="minorHAnsi"/>
+          <w:sz w:val="24"/>
+          <w:szCs w:val="24"/>
+        </w:rPr>
+        <w:tab/>
+        <w:t>Teaching Professor Search Committee</w:t>
+      </w:r>
+    </w:p>
+    <w:p>
+      <w:pPr>
         <w:spacing w:after="0"/>
         <w:rPr>
           <w:rFonts w:cstheme="minorHAnsi"/>
-          <w:b/>
-          <w:sz w:val="24"/>
-          <w:szCs w:val="24"/>
-        </w:rPr>
-      </w:pPr>
+          <w:sz w:val="24"/>
+          <w:szCs w:val="24"/>
+        </w:rPr>
+      </w:pPr>
+      <w:r>
+        <w:rPr>
+          <w:rFonts w:cstheme="minorHAnsi"/>
+          <w:sz w:val="24"/>
+          <w:szCs w:val="24"/>
+        </w:rPr>
+        <w:t>2014, 2015</w:t>
+      </w:r>
+      <w:r>
+        <w:rPr>
+          <w:rFonts w:cstheme="minorHAnsi"/>
+          <w:sz w:val="24"/>
+          <w:szCs w:val="24"/>
+        </w:rPr>
+        <w:t>, 2017</w:t>
+      </w:r>
+      <w:r>
+        <w:rPr>
+          <w:rFonts w:cstheme="minorHAnsi"/>
+          <w:sz w:val="24"/>
+          <w:szCs w:val="24"/>
+        </w:rPr>
+        <w:tab/>
+      </w:r>
+      <w:r>
+        <w:rPr>
+          <w:rFonts w:cstheme="minorHAnsi"/>
+          <w:sz w:val="24"/>
+          <w:szCs w:val="24"/>
+        </w:rPr>
+        <w:tab/>
+        <w:t>Qualifying Exam Committee</w:t>
+      </w:r>
     </w:p>
     <w:p>
       <w:pPr>
@@ -15523,6 +16141,119 @@
     </w:lvl>
   </w:abstractNum>
   <w:abstractNum w:abstractNumId="34" w15:restartNumberingAfterBreak="0">
+    <w:nsid w:val="651639C0"/>
+    <w:multiLevelType w:val="hybridMultilevel"/>
+    <w:tmpl w:val="6AC699F8"/>
+    <w:lvl w:ilvl="0" w:tplc="04090001">
+      <w:start w:val="1"/>
+      <w:numFmt w:val="bullet"/>
+      <w:lvlText w:val=""/>
+      <w:lvlJc w:val="left"/>
+      <w:pPr>
+        <w:ind w:left="720" w:hanging="360"/>
+      </w:pPr>
+      <w:rPr>
+        <w:rFonts w:ascii="Symbol" w:hAnsi="Symbol" w:hint="default"/>
+      </w:rPr>
+    </w:lvl>
+    <w:lvl w:ilvl="1" w:tplc="04090003" w:tentative="1">
+      <w:start w:val="1"/>
+      <w:numFmt w:val="bullet"/>
+      <w:lvlText w:val="o"/>
+      <w:lvlJc w:val="left"/>
+      <w:pPr>
+        <w:ind w:left="1440" w:hanging="360"/>
+      </w:pPr>
+      <w:rPr>
+        <w:rFonts w:ascii="Courier New" w:hAnsi="Courier New" w:cs="Courier New" w:hint="default"/>
+      </w:rPr>
+    </w:lvl>
+    <w:lvl w:ilvl="2" w:tplc="04090005" w:tentative="1">
+      <w:start w:val="1"/>
+      <w:numFmt w:val="bullet"/>
+      <w:lvlText w:val=""/>
+      <w:lvlJc w:val="left"/>
+      <w:pPr>
+        <w:ind w:left="2160" w:hanging="360"/>
+      </w:pPr>
+      <w:rPr>
+        <w:rFonts w:ascii="Wingdings" w:hAnsi="Wingdings" w:hint="default"/>
+      </w:rPr>
+    </w:lvl>
+    <w:lvl w:ilvl="3" w:tplc="04090001" w:tentative="1">
+      <w:start w:val="1"/>
+      <w:numFmt w:val="bullet"/>
+      <w:lvlText w:val=""/>
+      <w:lvlJc w:val="left"/>
+      <w:pPr>
+        <w:ind w:left="2880" w:hanging="360"/>
+      </w:pPr>
+      <w:rPr>
+        <w:rFonts w:ascii="Symbol" w:hAnsi="Symbol" w:hint="default"/>
+      </w:rPr>
+    </w:lvl>
+    <w:lvl w:ilvl="4" w:tplc="04090003" w:tentative="1">
+      <w:start w:val="1"/>
+      <w:numFmt w:val="bullet"/>
+      <w:lvlText w:val="o"/>
+      <w:lvlJc w:val="left"/>
+      <w:pPr>
+        <w:ind w:left="3600" w:hanging="360"/>
+      </w:pPr>
+      <w:rPr>
+        <w:rFonts w:ascii="Courier New" w:hAnsi="Courier New" w:cs="Courier New" w:hint="default"/>
+      </w:rPr>
+    </w:lvl>
+    <w:lvl w:ilvl="5" w:tplc="04090005" w:tentative="1">
+      <w:start w:val="1"/>
+      <w:numFmt w:val="bullet"/>
+      <w:lvlText w:val=""/>
+      <w:lvlJc w:val="left"/>
+      <w:pPr>
+        <w:ind w:left="4320" w:hanging="360"/>
+      </w:pPr>
+      <w:rPr>
+        <w:rFonts w:ascii="Wingdings" w:hAnsi="Wingdings" w:hint="default"/>
+      </w:rPr>
+    </w:lvl>
+    <w:lvl w:ilvl="6" w:tplc="04090001" w:tentative="1">
+      <w:start w:val="1"/>
+      <w:numFmt w:val="bullet"/>
+      <w:lvlText w:val=""/>
+      <w:lvlJc w:val="left"/>
+      <w:pPr>
+        <w:ind w:left="5040" w:hanging="360"/>
+      </w:pPr>
+      <w:rPr>
+        <w:rFonts w:ascii="Symbol" w:hAnsi="Symbol" w:hint="default"/>
+      </w:rPr>
+    </w:lvl>
+    <w:lvl w:ilvl="7" w:tplc="04090003" w:tentative="1">
+      <w:start w:val="1"/>
+      <w:numFmt w:val="bullet"/>
+      <w:lvlText w:val="o"/>
+      <w:lvlJc w:val="left"/>
+      <w:pPr>
+        <w:ind w:left="5760" w:hanging="360"/>
+      </w:pPr>
+      <w:rPr>
+        <w:rFonts w:ascii="Courier New" w:hAnsi="Courier New" w:cs="Courier New" w:hint="default"/>
+      </w:rPr>
+    </w:lvl>
+    <w:lvl w:ilvl="8" w:tplc="04090005" w:tentative="1">
+      <w:start w:val="1"/>
+      <w:numFmt w:val="bullet"/>
+      <w:lvlText w:val=""/>
+      <w:lvlJc w:val="left"/>
+      <w:pPr>
+        <w:ind w:left="6480" w:hanging="360"/>
+      </w:pPr>
+      <w:rPr>
+        <w:rFonts w:ascii="Wingdings" w:hAnsi="Wingdings" w:hint="default"/>
+      </w:rPr>
+    </w:lvl>
+  </w:abstractNum>
+  <w:abstractNum w:abstractNumId="35" w15:restartNumberingAfterBreak="0">
     <w:nsid w:val="680C6F78"/>
     <w:multiLevelType w:val="hybridMultilevel"/>
     <w:tmpl w:val="A4DE5A22"/>
@@ -15635,7 +16366,7 @@
       </w:rPr>
     </w:lvl>
   </w:abstractNum>
-  <w:abstractNum w:abstractNumId="35" w15:restartNumberingAfterBreak="0">
+  <w:abstractNum w:abstractNumId="36" w15:restartNumberingAfterBreak="0">
     <w:nsid w:val="68932BA9"/>
     <w:multiLevelType w:val="hybridMultilevel"/>
     <w:tmpl w:val="582AD1F8"/>
@@ -15748,7 +16479,7 @@
       </w:rPr>
     </w:lvl>
   </w:abstractNum>
-  <w:abstractNum w:abstractNumId="36" w15:restartNumberingAfterBreak="0">
+  <w:abstractNum w:abstractNumId="37" w15:restartNumberingAfterBreak="0">
     <w:nsid w:val="69720C7D"/>
     <w:multiLevelType w:val="hybridMultilevel"/>
     <w:tmpl w:val="6666BB6E"/>
@@ -15861,7 +16592,7 @@
       </w:rPr>
     </w:lvl>
   </w:abstractNum>
-  <w:abstractNum w:abstractNumId="37" w15:restartNumberingAfterBreak="0">
+  <w:abstractNum w:abstractNumId="38" w15:restartNumberingAfterBreak="0">
     <w:nsid w:val="6EEE78FB"/>
     <w:multiLevelType w:val="hybridMultilevel"/>
     <w:tmpl w:val="F91668D4"/>
@@ -15974,7 +16705,7 @@
       </w:rPr>
     </w:lvl>
   </w:abstractNum>
-  <w:abstractNum w:abstractNumId="38" w15:restartNumberingAfterBreak="0">
+  <w:abstractNum w:abstractNumId="39" w15:restartNumberingAfterBreak="0">
     <w:nsid w:val="712F5A5D"/>
     <w:multiLevelType w:val="hybridMultilevel"/>
     <w:tmpl w:val="0CD48294"/>
@@ -16087,7 +16818,7 @@
       </w:rPr>
     </w:lvl>
   </w:abstractNum>
-  <w:abstractNum w:abstractNumId="39" w15:restartNumberingAfterBreak="0">
+  <w:abstractNum w:abstractNumId="40" w15:restartNumberingAfterBreak="0">
     <w:nsid w:val="72D645A9"/>
     <w:multiLevelType w:val="hybridMultilevel"/>
     <w:tmpl w:val="3FC834CA"/>
@@ -16200,7 +16931,7 @@
       </w:rPr>
     </w:lvl>
   </w:abstractNum>
-  <w:abstractNum w:abstractNumId="40" w15:restartNumberingAfterBreak="0">
+  <w:abstractNum w:abstractNumId="41" w15:restartNumberingAfterBreak="0">
     <w:nsid w:val="73E908A5"/>
     <w:multiLevelType w:val="hybridMultilevel"/>
     <w:tmpl w:val="00728986"/>
@@ -16313,7 +17044,7 @@
       </w:rPr>
     </w:lvl>
   </w:abstractNum>
-  <w:abstractNum w:abstractNumId="41" w15:restartNumberingAfterBreak="0">
+  <w:abstractNum w:abstractNumId="42" w15:restartNumberingAfterBreak="0">
     <w:nsid w:val="76D47EDC"/>
     <w:multiLevelType w:val="hybridMultilevel"/>
     <w:tmpl w:val="BF6410EA"/>
@@ -16426,7 +17157,7 @@
       </w:rPr>
     </w:lvl>
   </w:abstractNum>
-  <w:abstractNum w:abstractNumId="42" w15:restartNumberingAfterBreak="0">
+  <w:abstractNum w:abstractNumId="43" w15:restartNumberingAfterBreak="0">
     <w:nsid w:val="77FD69A5"/>
     <w:multiLevelType w:val="hybridMultilevel"/>
     <w:tmpl w:val="43600B52"/>
@@ -16515,7 +17246,7 @@
       </w:pPr>
     </w:lvl>
   </w:abstractNum>
-  <w:abstractNum w:abstractNumId="43" w15:restartNumberingAfterBreak="0">
+  <w:abstractNum w:abstractNumId="44" w15:restartNumberingAfterBreak="0">
     <w:nsid w:val="7DB37F2A"/>
     <w:multiLevelType w:val="hybridMultilevel"/>
     <w:tmpl w:val="A5B82E26"/>
@@ -16635,22 +17366,22 @@
     <w:abstractNumId w:val="27"/>
   </w:num>
   <w:num w:numId="3">
-    <w:abstractNumId w:val="34"/>
+    <w:abstractNumId w:val="35"/>
   </w:num>
   <w:num w:numId="4">
-    <w:abstractNumId w:val="37"/>
+    <w:abstractNumId w:val="38"/>
   </w:num>
   <w:num w:numId="5">
     <w:abstractNumId w:val="25"/>
   </w:num>
   <w:num w:numId="6">
-    <w:abstractNumId w:val="39"/>
+    <w:abstractNumId w:val="40"/>
   </w:num>
   <w:num w:numId="7">
     <w:abstractNumId w:val="26"/>
   </w:num>
   <w:num w:numId="8">
-    <w:abstractNumId w:val="41"/>
+    <w:abstractNumId w:val="42"/>
   </w:num>
   <w:num w:numId="9">
     <w:abstractNumId w:val="2"/>
@@ -16662,7 +17393,7 @@
     <w:abstractNumId w:val="9"/>
   </w:num>
   <w:num w:numId="12">
-    <w:abstractNumId w:val="43"/>
+    <w:abstractNumId w:val="44"/>
   </w:num>
   <w:num w:numId="13">
     <w:abstractNumId w:val="1"/>
@@ -16680,7 +17411,7 @@
     <w:abstractNumId w:val="30"/>
   </w:num>
   <w:num w:numId="18">
-    <w:abstractNumId w:val="36"/>
+    <w:abstractNumId w:val="37"/>
   </w:num>
   <w:num w:numId="19">
     <w:abstractNumId w:val="20"/>
@@ -16695,13 +17426,13 @@
     <w:abstractNumId w:val="10"/>
   </w:num>
   <w:num w:numId="23">
-    <w:abstractNumId w:val="40"/>
+    <w:abstractNumId w:val="41"/>
   </w:num>
   <w:num w:numId="24">
     <w:abstractNumId w:val="18"/>
   </w:num>
   <w:num w:numId="25">
-    <w:abstractNumId w:val="38"/>
+    <w:abstractNumId w:val="39"/>
   </w:num>
   <w:num w:numId="26">
     <w:abstractNumId w:val="0"/>
@@ -16743,7 +17474,7 @@
     <w:abstractNumId w:val="5"/>
   </w:num>
   <w:num w:numId="39">
-    <w:abstractNumId w:val="42"/>
+    <w:abstractNumId w:val="43"/>
   </w:num>
   <w:num w:numId="40">
     <w:abstractNumId w:val="32"/>
@@ -16758,7 +17489,10 @@
     <w:abstractNumId w:val="8"/>
   </w:num>
   <w:num w:numId="44">
-    <w:abstractNumId w:val="35"/>
+    <w:abstractNumId w:val="36"/>
+  </w:num>
+  <w:num w:numId="45">
+    <w:abstractNumId w:val="34"/>
   </w:num>
 </w:numbering>
 </file>
@@ -17608,7 +18342,7 @@
 </file>
 
 <file path=customXml/itemProps1.xml><?xml version="1.0" encoding="utf-8"?>
-<ds:datastoreItem xmlns:ds="http://schemas.openxmlformats.org/officeDocument/2006/customXml" ds:itemID="{6465FBA4-1F1D-44AB-954D-CFC61EF0BC32}">
+<ds:datastoreItem xmlns:ds="http://schemas.openxmlformats.org/officeDocument/2006/customXml" ds:itemID="{89B33B14-2E22-4EEE-BC9E-B1AA5C8E46DB}">
   <ds:schemaRefs>
     <ds:schemaRef ds:uri="http://schemas.openxmlformats.org/officeDocument/2006/bibliography"/>
   </ds:schemaRefs>

</xml_diff>